<commit_message>
auto calculate total points if missing. prevent null objects from being written
</commit_message>
<xml_diff>
--- a/data/Round 2.docx
+++ b/data/Round 2.docx
@@ -123,150 +123,136 @@
           <w:sz w:val="23"/>
           <w:szCs w:val="23"/>
         </w:rPr>
-        <w:t>334 - 14 Sylva</w:t>
-      </w:r>
-      <w:r>
+        <w:t>334 - 14 Sylvan Archers, Musician</w:t>
+      </w:r>
+    </w:p>
+    <w:p>
+      <w:pPr>
         <w:rPr>
           <w:sz w:val="23"/>
           <w:szCs w:val="23"/>
         </w:rPr>
-        <w:t>n Archers, Musician</w:t>
-      </w:r>
-    </w:p>
-    <w:p>
-      <w:pPr>
+      </w:pPr>
+      <w:r>
         <w:rPr>
           <w:sz w:val="23"/>
           <w:szCs w:val="23"/>
         </w:rPr>
-      </w:pPr>
-      <w:r>
+        <w:t>334 - 14 Sylvan Archers, Musician</w:t>
+      </w:r>
+    </w:p>
+    <w:p>
+      <w:pPr>
         <w:rPr>
           <w:sz w:val="23"/>
           <w:szCs w:val="23"/>
         </w:rPr>
-        <w:t>334 - 14 Sylvan Archers, Musician</w:t>
-      </w:r>
-    </w:p>
-    <w:p>
-      <w:pPr>
+      </w:pPr>
+      <w:r>
         <w:rPr>
           <w:sz w:val="23"/>
           <w:szCs w:val="23"/>
         </w:rPr>
-      </w:pPr>
-      <w:r>
+        <w:t>260 - 20 Forest Guard, Spear and Shield, Standard Bearer, Musician, Champion</w:t>
+      </w:r>
+    </w:p>
+    <w:p>
+      <w:pPr>
         <w:rPr>
           <w:sz w:val="23"/>
           <w:szCs w:val="23"/>
         </w:rPr>
-        <w:t>260 - 20 Forest Guard, Spear and Shield, Standard Bearer, Musician, Champion</w:t>
-      </w:r>
-    </w:p>
-    <w:p>
-      <w:pPr>
+      </w:pPr>
+      <w:r>
         <w:rPr>
           <w:sz w:val="23"/>
           <w:szCs w:val="23"/>
         </w:rPr>
-      </w:pPr>
-      <w:r>
+        <w:t>205 - 5 Heath Riders, Heath Hunters</w:t>
+      </w:r>
+    </w:p>
+    <w:p>
+      <w:pPr>
         <w:rPr>
           <w:sz w:val="23"/>
           <w:szCs w:val="23"/>
         </w:rPr>
-        <w:t>205 - 5 Heath Riders, Heath Hunters</w:t>
-      </w:r>
-    </w:p>
-    <w:p>
-      <w:pPr>
+      </w:pPr>
+      <w:r>
         <w:rPr>
           <w:sz w:val="23"/>
           <w:szCs w:val="23"/>
         </w:rPr>
-      </w:pPr>
-      <w:r>
+        <w:t>605 - 6 Thicket Beasts, Champion</w:t>
+      </w:r>
+    </w:p>
+    <w:p>
+      <w:pPr>
         <w:rPr>
           <w:sz w:val="23"/>
           <w:szCs w:val="23"/>
         </w:rPr>
-        <w:t>605 - 6 Thicket Beasts, Champion</w:t>
-      </w:r>
-    </w:p>
-    <w:p>
-      <w:pPr>
+      </w:pPr>
+      <w:r>
         <w:rPr>
           <w:sz w:val="23"/>
           <w:szCs w:val="23"/>
         </w:rPr>
-      </w:pPr>
-      <w:r>
+        <w:t>490 - 5 Thicket Beasts, Champion</w:t>
+      </w:r>
+    </w:p>
+    <w:p>
+      <w:pPr>
         <w:rPr>
           <w:sz w:val="23"/>
           <w:szCs w:val="23"/>
         </w:rPr>
-        <w:t>490 - 5 Thicket Beasts, Champion</w:t>
-      </w:r>
-    </w:p>
-    <w:p>
-      <w:pPr>
+      </w:pPr>
+      <w:r>
         <w:rPr>
           <w:sz w:val="23"/>
           <w:szCs w:val="23"/>
         </w:rPr>
-      </w:pPr>
+        <w:t>330 - 5 Wild Huntsmen, Shield, Sylvan Lance, Standard Bearer (</w:t>
+      </w:r>
+      <w:proofErr w:type="spellStart"/>
       <w:r>
         <w:rPr>
           <w:sz w:val="23"/>
           <w:szCs w:val="23"/>
         </w:rPr>
-        <w:t xml:space="preserve">330 - 5 Wild Huntsmen, </w:t>
-      </w:r>
+        <w:t>Aether</w:t>
+      </w:r>
+      <w:proofErr w:type="spellEnd"/>
       <w:r>
         <w:rPr>
           <w:sz w:val="23"/>
           <w:szCs w:val="23"/>
         </w:rPr>
-        <w:t>Shield, Sylvan Lance, Standard Bearer (</w:t>
-      </w:r>
-      <w:proofErr w:type="spellStart"/>
-      <w:r>
+        <w:t xml:space="preserve"> Icon), Champion</w:t>
+      </w:r>
+    </w:p>
+    <w:p>
+      <w:pPr>
         <w:rPr>
           <w:sz w:val="23"/>
           <w:szCs w:val="23"/>
         </w:rPr>
-        <w:t>Aether</w:t>
-      </w:r>
-      <w:proofErr w:type="spellEnd"/>
+      </w:pPr>
       <w:r>
         <w:rPr>
           <w:sz w:val="23"/>
           <w:szCs w:val="23"/>
         </w:rPr>
-        <w:t xml:space="preserve"> Icon), Champion</w:t>
-      </w:r>
-    </w:p>
-    <w:p>
-      <w:pPr>
+        <w:t>320 - 5 Wild Huntsmen, Shield, Sylvan Lance, Standard Bearer, Champion</w:t>
+      </w:r>
+    </w:p>
+    <w:p>
+      <w:r>
         <w:rPr>
           <w:sz w:val="23"/>
           <w:szCs w:val="23"/>
         </w:rPr>
-      </w:pPr>
-      <w:r>
-        <w:rPr>
-          <w:sz w:val="23"/>
-          <w:szCs w:val="23"/>
-        </w:rPr>
-        <w:t>320 - 5 Wild Huntsmen, Shield, Sylvan Lance, Standard Bearer, Champion</w:t>
-      </w:r>
-    </w:p>
-    <w:p>
-      <w:r>
-        <w:rPr>
-          <w:sz w:val="23"/>
-          <w:szCs w:val="23"/>
-        </w:rPr>
         <w:t>4498</w:t>
       </w:r>
     </w:p>
@@ -293,14 +279,7 @@
           <w:sz w:val="24"/>
           <w:szCs w:val="24"/>
         </w:rPr>
-        <w:t>2</w:t>
-      </w:r>
-      <w:r>
-        <w:rPr>
-          <w:sz w:val="24"/>
-          <w:szCs w:val="24"/>
-        </w:rPr>
-        <w:t>90 - Vermin Senator, General, Senatorial Litter, Pistol (</w:t>
+        <w:t>290 - Vermin Senator, General, Senatorial Litter, Pistol (</w:t>
       </w:r>
       <w:proofErr w:type="spellStart"/>
       <w:r>
@@ -332,14 +311,7 @@
           <w:sz w:val="24"/>
           <w:szCs w:val="24"/>
         </w:rPr>
-        <w:t>, Crown of t</w:t>
-      </w:r>
-      <w:r>
-        <w:rPr>
-          <w:sz w:val="24"/>
-          <w:szCs w:val="24"/>
-        </w:rPr>
-        <w:t xml:space="preserve">he Wizard King </w:t>
+        <w:t xml:space="preserve">, Crown of the Wizard King </w:t>
       </w:r>
     </w:p>
     <w:p>
@@ -417,14 +389,7 @@
           <w:sz w:val="24"/>
           <w:szCs w:val="24"/>
         </w:rPr>
-        <w:t>422 - 47 Vermin Legionaries, Shield and Spear, Without Number, Champion, Musician, Standa</w:t>
-      </w:r>
-      <w:r>
-        <w:rPr>
-          <w:sz w:val="24"/>
-          <w:szCs w:val="24"/>
-        </w:rPr>
-        <w:t xml:space="preserve">rd Bearer with Eagle Standard (Stalker's Standard) </w:t>
+        <w:t xml:space="preserve">422 - 47 Vermin Legionaries, Shield and Spear, Without Number, Champion, Musician, Standard Bearer with Eagle Standard (Stalker's Standard) </w:t>
       </w:r>
     </w:p>
     <w:p>
@@ -469,14 +434,7 @@
           <w:sz w:val="24"/>
           <w:szCs w:val="24"/>
         </w:rPr>
-        <w:t xml:space="preserve">295 - 45 Vermin </w:t>
-      </w:r>
-      <w:r>
-        <w:rPr>
-          <w:sz w:val="24"/>
-          <w:szCs w:val="24"/>
-        </w:rPr>
-        <w:t xml:space="preserve">Slaves, Without Number, Tunnelling Tools, Musician </w:t>
+        <w:t xml:space="preserve">295 - 45 Vermin Slaves, Without Number, Tunnelling Tools, Musician </w:t>
       </w:r>
     </w:p>
     <w:p>
@@ -537,14 +495,7 @@
           <w:sz w:val="24"/>
           <w:szCs w:val="24"/>
         </w:rPr>
-        <w:t>495</w:t>
-      </w:r>
-      <w:r>
-        <w:rPr>
-          <w:sz w:val="24"/>
-          <w:szCs w:val="24"/>
-        </w:rPr>
-        <w:t xml:space="preserve"> - 6 </w:t>
+        <w:t xml:space="preserve">495 - 6 </w:t>
       </w:r>
       <w:proofErr w:type="spellStart"/>
       <w:r>
@@ -713,14 +664,7 @@
           <w:sz w:val="24"/>
           <w:szCs w:val="24"/>
         </w:rPr>
-        <w:t xml:space="preserve"> (Gleami</w:t>
-      </w:r>
-      <w:r>
-        <w:rPr>
-          <w:sz w:val="24"/>
-          <w:szCs w:val="24"/>
-        </w:rPr>
-        <w:t xml:space="preserve">ng Robe), Magical Heirloom, </w:t>
+        <w:t xml:space="preserve"> (Gleaming Robe), Magical Heirloom, </w:t>
       </w:r>
       <w:proofErr w:type="spellStart"/>
       <w:r>
@@ -814,14 +758,7 @@
           <w:sz w:val="24"/>
           <w:szCs w:val="24"/>
         </w:rPr>
-        <w:t xml:space="preserve"> (Essence of Mithril), Spear (Sliver of the Blazing Dawn), H</w:t>
-      </w:r>
-      <w:r>
-        <w:rPr>
-          <w:sz w:val="24"/>
-          <w:szCs w:val="24"/>
-        </w:rPr>
-        <w:t xml:space="preserve">igh Warden of the Flame </w:t>
+        <w:t xml:space="preserve"> (Essence of Mithril), Spear (Sliver of the Blazing Dawn), High Warden of the Flame </w:t>
       </w:r>
     </w:p>
     <w:p>
@@ -929,14 +866,7 @@
           <w:sz w:val="24"/>
           <w:szCs w:val="24"/>
         </w:rPr>
-        <w:t>665 - 25x Flame Wardens, Standar</w:t>
-      </w:r>
-      <w:r>
-        <w:rPr>
-          <w:sz w:val="24"/>
-          <w:szCs w:val="24"/>
-        </w:rPr>
-        <w:t xml:space="preserve">d Bearer (Banner of Becalming), Musician, Champion </w:t>
+        <w:t xml:space="preserve">665 - 25x Flame Wardens, Standard Bearer (Banner of Becalming), Musician, Champion </w:t>
       </w:r>
     </w:p>
     <w:p>
@@ -1051,14 +981,7 @@
           <w:sz w:val="24"/>
           <w:szCs w:val="24"/>
         </w:rPr>
-        <w:t>580 - Beast Lor</w:t>
-      </w:r>
-      <w:r>
-        <w:rPr>
-          <w:sz w:val="24"/>
-          <w:szCs w:val="24"/>
-        </w:rPr>
-        <w:t xml:space="preserve">d, General, </w:t>
+        <w:t xml:space="preserve">580 - Beast Lord, General, </w:t>
       </w:r>
       <w:proofErr w:type="spellStart"/>
       <w:r>
@@ -1136,14 +1059,7 @@
           <w:sz w:val="24"/>
           <w:szCs w:val="24"/>
         </w:rPr>
-        <w:t>390 - Centaur Chieftain, Shield (Willow's Ward), Battle Standard Be</w:t>
-      </w:r>
-      <w:r>
-        <w:rPr>
-          <w:sz w:val="24"/>
-          <w:szCs w:val="24"/>
-        </w:rPr>
-        <w:t xml:space="preserve">arer, Heavy </w:t>
+        <w:t xml:space="preserve">390 - Centaur Chieftain, Shield (Willow's Ward), Battle Standard Bearer, Heavy </w:t>
       </w:r>
       <w:proofErr w:type="spellStart"/>
       <w:r>
@@ -1527,76 +1443,77 @@
           <w:sz w:val="19"/>
           <w:szCs w:val="19"/>
         </w:rPr>
-        <w:t>325 - Vizier, Shield (Willow's Ward),</w:t>
-      </w:r>
+        <w:t xml:space="preserve">325 - Vizier, Shield (Willow's Ward), Battle Standard Bearer, Basalt Infusion, Spear, Golden Idol of </w:t>
+      </w:r>
+      <w:proofErr w:type="spellStart"/>
       <w:r>
         <w:rPr>
           <w:sz w:val="19"/>
           <w:szCs w:val="19"/>
         </w:rPr>
-        <w:t xml:space="preserve"> Battle Standard Bearer, Basalt Infusion, Spear, Golden Idol of </w:t>
-      </w:r>
-      <w:proofErr w:type="spellStart"/>
+        <w:t>Shamut</w:t>
+      </w:r>
+      <w:proofErr w:type="spellEnd"/>
       <w:r>
         <w:rPr>
           <w:sz w:val="19"/>
           <w:szCs w:val="19"/>
         </w:rPr>
-        <w:t>Shamut</w:t>
-      </w:r>
-      <w:proofErr w:type="spellEnd"/>
+        <w:t xml:space="preserve">, Icon of </w:t>
+      </w:r>
+      <w:proofErr w:type="spellStart"/>
       <w:r>
         <w:rPr>
           <w:sz w:val="19"/>
           <w:szCs w:val="19"/>
         </w:rPr>
-        <w:t xml:space="preserve">, Icon of </w:t>
-      </w:r>
-      <w:proofErr w:type="spellStart"/>
-      <w:r>
+        <w:t>Ashuruk</w:t>
+      </w:r>
+      <w:proofErr w:type="spellEnd"/>
+    </w:p>
+    <w:p>
+      <w:pPr>
         <w:rPr>
           <w:sz w:val="19"/>
           <w:szCs w:val="19"/>
         </w:rPr>
-        <w:t>Ashuruk</w:t>
-      </w:r>
-      <w:proofErr w:type="spellEnd"/>
-    </w:p>
-    <w:p>
-      <w:pPr>
+      </w:pPr>
+      <w:r>
         <w:rPr>
           <w:sz w:val="19"/>
           <w:szCs w:val="19"/>
         </w:rPr>
-      </w:pPr>
-      <w:r>
+        <w:t>705 - 35 Infernal Warriors, Shield, Ziggurat Regulars, Standard Bearer (Banner of the Relentless Company), Musician, Champion</w:t>
+      </w:r>
+    </w:p>
+    <w:p>
+      <w:pPr>
         <w:rPr>
           <w:sz w:val="19"/>
           <w:szCs w:val="19"/>
         </w:rPr>
-        <w:t>705 - 35 Infernal Warriors, Shield, Ziggurat Regulars, Standard Bearer (Banner of the Relentless Company), Musician, Champion</w:t>
-      </w:r>
-    </w:p>
-    <w:p>
-      <w:pPr>
+      </w:pPr>
+      <w:r>
         <w:rPr>
           <w:sz w:val="19"/>
           <w:szCs w:val="19"/>
         </w:rPr>
-      </w:pPr>
-      <w:r>
+        <w:t>150 - 20 Shackled Slaves, Paired Weapons, Musician</w:t>
+      </w:r>
+    </w:p>
+    <w:p>
+      <w:pPr>
         <w:rPr>
           <w:sz w:val="19"/>
           <w:szCs w:val="19"/>
         </w:rPr>
-        <w:t xml:space="preserve">150 - 20 Shackled Slaves, Paired Weapons, </w:t>
-      </w:r>
+      </w:pPr>
       <w:r>
         <w:rPr>
           <w:sz w:val="19"/>
           <w:szCs w:val="19"/>
         </w:rPr>
-        <w:t>Musician</w:t>
+        <w:t>150 - 20 Shackled Slaves, Paired Weapons, Musician</w:t>
       </w:r>
     </w:p>
     <w:p>
@@ -1626,7 +1543,7 @@
           <w:sz w:val="19"/>
           <w:szCs w:val="19"/>
         </w:rPr>
-        <w:t>150 - 20 Shackled Slaves, Paired Weapons, Musician</w:t>
+        <w:t>585 - 20 Disciples of Lugar, Great Weapon, Standard Bearer (Banner of Speed), Musician, Champion</w:t>
       </w:r>
     </w:p>
     <w:p>
@@ -1656,66 +1573,37 @@
           <w:sz w:val="19"/>
           <w:szCs w:val="19"/>
         </w:rPr>
-        <w:t>585 - 20 Disciples of Lugar, Great Weapon, Stand</w:t>
-      </w:r>
-      <w:r>
+        <w:t>585 - 20 Disciples of Lugar, Great Weapon, Standard Bearer (Banner of Speed), Musician, Champion</w:t>
+      </w:r>
+    </w:p>
+    <w:p>
+      <w:pPr>
         <w:rPr>
           <w:sz w:val="19"/>
           <w:szCs w:val="19"/>
         </w:rPr>
-        <w:t>ard Bearer (Banner of Speed), Musician, Champion</w:t>
-      </w:r>
-    </w:p>
-    <w:p>
-      <w:pPr>
+      </w:pPr>
+      <w:r>
         <w:rPr>
           <w:sz w:val="19"/>
           <w:szCs w:val="19"/>
         </w:rPr>
-      </w:pPr>
-      <w:r>
+        <w:t>400 - 15 Vassal Cavalry, Standard Bearer (Their Master's Banner), Vassal Chieftain on Vassal Steed</w:t>
+      </w:r>
+    </w:p>
+    <w:p>
+      <w:pPr>
         <w:rPr>
           <w:sz w:val="19"/>
           <w:szCs w:val="19"/>
         </w:rPr>
-        <w:t>585 - 20 Disciples of Lugar, Great Weapon, Standard Bearer (Banner of Speed), Musician, Champion</w:t>
-      </w:r>
-    </w:p>
-    <w:p>
-      <w:pPr>
+      </w:pPr>
+      <w:r>
         <w:rPr>
           <w:sz w:val="19"/>
           <w:szCs w:val="19"/>
         </w:rPr>
-      </w:pPr>
-      <w:r>
-        <w:rPr>
-          <w:sz w:val="19"/>
-          <w:szCs w:val="19"/>
-        </w:rPr>
-        <w:t>400 - 15 Vassal Cavalry, Standard Bearer (Their Master's Banner), Vassal Chieftain on Vassal Steed</w:t>
-      </w:r>
-    </w:p>
-    <w:p>
-      <w:pPr>
-        <w:rPr>
-          <w:sz w:val="19"/>
-          <w:szCs w:val="19"/>
-        </w:rPr>
-      </w:pPr>
-      <w:r>
-        <w:rPr>
-          <w:sz w:val="19"/>
-          <w:szCs w:val="19"/>
-        </w:rPr>
-        <w:t>250 - 10 Va</w:t>
-      </w:r>
-      <w:r>
-        <w:rPr>
-          <w:sz w:val="19"/>
-          <w:szCs w:val="19"/>
-        </w:rPr>
-        <w:t>ssal Cavalry</w:t>
+        <w:t>250 - 10 Vassal Cavalry</w:t>
       </w:r>
     </w:p>
     <w:p>
@@ -1894,14 +1782,7 @@
           <w:sz w:val="24"/>
           <w:szCs w:val="24"/>
         </w:rPr>
-        <w:t>340 - Marshal, Battle S</w:t>
-      </w:r>
-      <w:r>
-        <w:rPr>
-          <w:sz w:val="24"/>
-          <w:szCs w:val="24"/>
-        </w:rPr>
-        <w:t>tandard Bearer (</w:t>
+        <w:t>340 - Marshal, Battle Standard Bearer (</w:t>
       </w:r>
       <w:proofErr w:type="spellStart"/>
       <w:r>
@@ -1981,14 +1862,7 @@
           <w:sz w:val="24"/>
           <w:szCs w:val="24"/>
         </w:rPr>
-        <w:t>210 - 1</w:t>
-      </w:r>
-      <w:r>
-        <w:rPr>
-          <w:sz w:val="24"/>
-          <w:szCs w:val="24"/>
-        </w:rPr>
-        <w:t xml:space="preserve">5 Light Infantry, Handgun, Musician </w:t>
+        <w:t xml:space="preserve">210 - 15 Light Infantry, Handgun, Musician </w:t>
       </w:r>
     </w:p>
     <w:p>
@@ -2052,14 +1926,7 @@
           <w:sz w:val="24"/>
           <w:szCs w:val="24"/>
         </w:rPr>
-        <w:t>450 - 23 Imperial Guard, Great Weapon, Standard Bearer (Banner of Unity), Musician, Champion 391 - 23 Imp</w:t>
-      </w:r>
-      <w:r>
-        <w:rPr>
-          <w:sz w:val="24"/>
-          <w:szCs w:val="24"/>
-        </w:rPr>
-        <w:t xml:space="preserve">erial Guard, Shield, Standard Bearer (Rending Banner), Musician, Champion </w:t>
+        <w:t xml:space="preserve">450 - 23 Imperial Guard, Great Weapon, Standard Bearer (Banner of Unity), Musician, Champion 391 - 23 Imperial Guard, Shield, Standard Bearer (Rending Banner), Musician, Champion </w:t>
       </w:r>
     </w:p>
     <w:p>
@@ -2230,14 +2097,7 @@
           <w:sz w:val="24"/>
           <w:szCs w:val="24"/>
         </w:rPr>
-        <w:t xml:space="preserve">370 - Barrow King, Battle Standard Bearer, </w:t>
-      </w:r>
-      <w:r>
-        <w:rPr>
-          <w:sz w:val="24"/>
-          <w:szCs w:val="24"/>
-        </w:rPr>
-        <w:t>Destiny's Call, Paired Weapons (Hero's Heart), Potion of Swiftness</w:t>
+        <w:t>370 - Barrow King, Battle Standard Bearer, Destiny's Call, Paired Weapons (Hero's Heart), Potion of Swiftness</w:t>
       </w:r>
     </w:p>
     <w:p>
@@ -2285,14 +2145,7 @@
           <w:sz w:val="24"/>
           <w:szCs w:val="24"/>
         </w:rPr>
-        <w:t>220 - 20 Skeletons, Standard Bear</w:t>
-      </w:r>
-      <w:r>
-        <w:rPr>
-          <w:sz w:val="24"/>
-          <w:szCs w:val="24"/>
-        </w:rPr>
-        <w:t>er (Banner of the Relentless Company), Musician, Champion</w:t>
+        <w:t>220 - 20 Skeletons, Standard Bearer (Banner of the Relentless Company), Musician, Champion</w:t>
       </w:r>
     </w:p>
     <w:p>
@@ -2541,14 +2394,7 @@
           <w:sz w:val="24"/>
           <w:szCs w:val="24"/>
         </w:rPr>
-        <w:t>370</w:t>
-      </w:r>
-      <w:r>
-        <w:rPr>
-          <w:sz w:val="24"/>
-          <w:szCs w:val="24"/>
-        </w:rPr>
-        <w:t xml:space="preserve"> - Orc Chief, Iron Orc, War Boar, Shield (Dusk Forged), Battle Standard Bearer (Green Tide), Lance, Plate </w:t>
+        <w:t xml:space="preserve">370 - Orc Chief, Iron Orc, War Boar, Shield (Dusk Forged), Battle Standard Bearer (Green Tide), Lance, Plate </w:t>
       </w:r>
       <w:proofErr w:type="spellStart"/>
       <w:r>
@@ -2612,29 +2458,6 @@
           <w:sz w:val="24"/>
           <w:szCs w:val="24"/>
         </w:rPr>
-        <w:t>254 - 24x Orcs, Common Orc, Paired Weapons, Bow, M</w:t>
-      </w:r>
-      <w:r>
-        <w:rPr>
-          <w:sz w:val="24"/>
-          <w:szCs w:val="24"/>
-        </w:rPr>
-        <w:t xml:space="preserve">usician </w:t>
-      </w:r>
-    </w:p>
-    <w:p>
-      <w:pPr>
-        <w:ind w:left="-1080"/>
-        <w:rPr>
-          <w:sz w:val="24"/>
-          <w:szCs w:val="24"/>
-        </w:rPr>
-      </w:pPr>
-      <w:r>
-        <w:rPr>
-          <w:sz w:val="24"/>
-          <w:szCs w:val="24"/>
-        </w:rPr>
         <w:t xml:space="preserve">254 - 24x Orcs, Common Orc, Paired Weapons, Bow, Musician </w:t>
       </w:r>
     </w:p>
@@ -2667,6 +2490,22 @@
           <w:sz w:val="24"/>
           <w:szCs w:val="24"/>
         </w:rPr>
+        <w:t xml:space="preserve">254 - 24x Orcs, Common Orc, Paired Weapons, Bow, Musician </w:t>
+      </w:r>
+    </w:p>
+    <w:p>
+      <w:pPr>
+        <w:ind w:left="-1080"/>
+        <w:rPr>
+          <w:sz w:val="24"/>
+          <w:szCs w:val="24"/>
+        </w:rPr>
+      </w:pPr>
+      <w:r>
+        <w:rPr>
+          <w:sz w:val="24"/>
+          <w:szCs w:val="24"/>
+        </w:rPr>
         <w:t xml:space="preserve">642 - 9x Trolls, Cave Troll 407 - 18x Iron Orcs, Standard Bearer, Musician, Champion </w:t>
       </w:r>
     </w:p>
@@ -2683,14 +2522,7 @@
           <w:sz w:val="24"/>
           <w:szCs w:val="24"/>
         </w:rPr>
-        <w:t>407 - 18x Iron Orcs, Standard Bearer, Music</w:t>
-      </w:r>
-      <w:r>
-        <w:rPr>
-          <w:sz w:val="24"/>
-          <w:szCs w:val="24"/>
-        </w:rPr>
-        <w:t xml:space="preserve">ian, Champion </w:t>
+        <w:t xml:space="preserve">407 - 18x Iron Orcs, Standard Bearer, Musician, Champion </w:t>
       </w:r>
     </w:p>
     <w:p>
@@ -2841,14 +2673,7 @@
           <w:sz w:val="24"/>
           <w:szCs w:val="24"/>
         </w:rPr>
-        <w:t>555 - Sorcerer, General, Dark Chariot, Wizard Master, Ev</w:t>
-      </w:r>
-      <w:r>
-        <w:rPr>
-          <w:sz w:val="24"/>
-          <w:szCs w:val="24"/>
-        </w:rPr>
-        <w:t xml:space="preserve">ocation, Plate </w:t>
+        <w:t xml:space="preserve">555 - Sorcerer, General, Dark Chariot, Wizard Master, Evocation, Plate </w:t>
       </w:r>
       <w:proofErr w:type="spellStart"/>
       <w:r>
@@ -2928,14 +2753,7 @@
           <w:sz w:val="24"/>
           <w:szCs w:val="24"/>
         </w:rPr>
-        <w:t xml:space="preserve">796 - 24 Warriors, Paired Weapons, Great Weapon, Halberd, Greed, Standard Bearer (Zealots' Banner), </w:t>
-      </w:r>
-      <w:r>
-        <w:rPr>
-          <w:sz w:val="24"/>
-          <w:szCs w:val="24"/>
-        </w:rPr>
-        <w:t xml:space="preserve">Musician, Champion </w:t>
+        <w:t xml:space="preserve">796 - 24 Warriors, Paired Weapons, Great Weapon, Halberd, Greed, Standard Bearer (Zealots' Banner), Musician, Champion </w:t>
       </w:r>
     </w:p>
     <w:p>
@@ -3235,14 +3053,7 @@
           <w:sz w:val="24"/>
           <w:szCs w:val="24"/>
         </w:rPr>
-        <w:t>391 - 14 Lemures, Unnatural Roots, Standard Be</w:t>
-      </w:r>
-      <w:r>
-        <w:rPr>
-          <w:sz w:val="24"/>
-          <w:szCs w:val="24"/>
-        </w:rPr>
-        <w:t xml:space="preserve">arer, Musician, Champion </w:t>
+        <w:t xml:space="preserve">391 - 14 Lemures, Unnatural Roots, Standard Bearer, Musician, Champion </w:t>
       </w:r>
     </w:p>
     <w:p>
@@ -3338,14 +3149,7 @@
           <w:sz w:val="24"/>
           <w:szCs w:val="24"/>
         </w:rPr>
-        <w:t>255 - Threshi</w:t>
-      </w:r>
-      <w:r>
-        <w:rPr>
-          <w:sz w:val="24"/>
-          <w:szCs w:val="24"/>
-        </w:rPr>
-        <w:t xml:space="preserve">ng Engine, Horde Thresher </w:t>
+        <w:t xml:space="preserve">255 - Threshing Engine, Horde Thresher </w:t>
       </w:r>
     </w:p>
     <w:p>
@@ -3450,14 +3254,7 @@
           <w:sz w:val="24"/>
           <w:szCs w:val="24"/>
         </w:rPr>
-        <w:t>490 - Dread Prince, General, Elven Horse, Death Cheater, Great Weapon (Blessed Inscriptions), Obsidian</w:t>
-      </w:r>
-      <w:r>
-        <w:rPr>
-          <w:sz w:val="24"/>
-          <w:szCs w:val="24"/>
-        </w:rPr>
-        <w:t xml:space="preserve"> Rock, Lucky Charm </w:t>
+        <w:t xml:space="preserve">490 - Dread Prince, General, Elven Horse, Death Cheater, Great Weapon (Blessed Inscriptions), Obsidian Rock, Lucky Charm </w:t>
       </w:r>
     </w:p>
     <w:p>
@@ -3554,14 +3351,7 @@
           <w:sz w:val="24"/>
           <w:szCs w:val="24"/>
         </w:rPr>
-        <w:t xml:space="preserve"> Spears, Standa</w:t>
-      </w:r>
-      <w:r>
-        <w:rPr>
-          <w:sz w:val="24"/>
-          <w:szCs w:val="24"/>
-        </w:rPr>
-        <w:t xml:space="preserve">rd Bearer (Executioner's Icon), Musician, Champion </w:t>
+        <w:t xml:space="preserve"> Spears, Standard Bearer (Executioner's Icon), Musician, Champion </w:t>
       </w:r>
     </w:p>
     <w:p>
@@ -3812,14 +3602,7 @@
           <w:sz w:val="24"/>
           <w:szCs w:val="24"/>
         </w:rPr>
-        <w:t xml:space="preserve"> T</w:t>
-      </w:r>
-      <w:r>
-        <w:rPr>
-          <w:sz w:val="24"/>
-          <w:szCs w:val="24"/>
-        </w:rPr>
-        <w:t xml:space="preserve">ongue, </w:t>
+        <w:t xml:space="preserve"> Tongue, </w:t>
       </w:r>
       <w:proofErr w:type="spellStart"/>
       <w:r>
@@ -3899,14 +3682,7 @@
           <w:sz w:val="24"/>
           <w:szCs w:val="24"/>
         </w:rPr>
-        <w:t xml:space="preserve"> Icon), Mus</w:t>
-      </w:r>
-      <w:r>
-        <w:rPr>
-          <w:sz w:val="24"/>
-          <w:szCs w:val="24"/>
-        </w:rPr>
-        <w:t xml:space="preserve">ician, Champion </w:t>
+        <w:t xml:space="preserve"> Icon), Musician, Champion </w:t>
       </w:r>
     </w:p>
     <w:p>
@@ -4034,14 +3810,7 @@
           <w:sz w:val="24"/>
           <w:szCs w:val="24"/>
         </w:rPr>
-        <w:t>, Magic Resistance,</w:t>
-      </w:r>
-      <w:r>
-        <w:rPr>
-          <w:sz w:val="24"/>
-          <w:szCs w:val="24"/>
-        </w:rPr>
-        <w:t xml:space="preserve"> Standard Bearer (Banner of the </w:t>
+        <w:t xml:space="preserve">, Magic Resistance, Standard Bearer (Banner of the </w:t>
       </w:r>
       <w:proofErr w:type="spellStart"/>
       <w:r>
@@ -4251,7 +4020,23 @@
           <w:sz w:val="24"/>
           <w:szCs w:val="24"/>
         </w:rPr>
-        <w:t xml:space="preserve">710 - King, General, War Throne, Rune of Iron,  Hand Weapon (2x Rune of Fury, Rune of Craftsmanship), Rune of the Courage, 2x Rune of Shielding, </w:t>
+        <w:t xml:space="preserve">710 - King, General, War Throne, Rune of </w:t>
+      </w:r>
+      <w:proofErr w:type="gramStart"/>
+      <w:r>
+        <w:rPr>
+          <w:sz w:val="24"/>
+          <w:szCs w:val="24"/>
+        </w:rPr>
+        <w:t>Iron,  Hand</w:t>
+      </w:r>
+      <w:proofErr w:type="gramEnd"/>
+      <w:r>
+        <w:rPr>
+          <w:sz w:val="24"/>
+          <w:szCs w:val="24"/>
+        </w:rPr>
+        <w:t xml:space="preserve"> Weapon (2x Rune of Fury, Rune of Craftsmanship), Rune of the Courage, 2x Rune of Shielding, </w:t>
       </w:r>
       <w:proofErr w:type="spellStart"/>
       <w:r>
@@ -4276,14 +4061,7 @@
           <w:sz w:val="24"/>
           <w:szCs w:val="24"/>
         </w:rPr>
-        <w:t>365 - Runic Smith, Shield, Rune of Resistance, Rune of Retribution, Rune of Devo</w:t>
-      </w:r>
-      <w:r>
-        <w:rPr>
-          <w:sz w:val="24"/>
-          <w:szCs w:val="24"/>
-        </w:rPr>
-        <w:t>uring, 2x Rune of Shielding</w:t>
+        <w:t>365 - Runic Smith, Shield, Rune of Resistance, Rune of Retribution, Rune of Devouring, 2x Rune of Shielding</w:t>
       </w:r>
     </w:p>
     <w:p>
@@ -4332,14 +4110,7 @@
           <w:sz w:val="24"/>
           <w:szCs w:val="24"/>
         </w:rPr>
-        <w:t>517 - 24 Greybeards, Shield, Standard Bea</w:t>
-      </w:r>
-      <w:r>
-        <w:rPr>
-          <w:sz w:val="24"/>
-          <w:szCs w:val="24"/>
-        </w:rPr>
-        <w:t>rer (Runic Standard of the Anvil), Musician, Champion</w:t>
+        <w:t>517 - 24 Greybeards, Shield, Standard Bearer (Runic Standard of the Anvil), Musician, Champion</w:t>
       </w:r>
     </w:p>
     <w:p>
@@ -4517,14 +4288,7 @@
           <w:sz w:val="24"/>
           <w:szCs w:val="24"/>
         </w:rPr>
-        <w:t>440 - Duke, General, Shield</w:t>
-      </w:r>
-      <w:r>
-        <w:rPr>
-          <w:sz w:val="24"/>
-          <w:szCs w:val="24"/>
-        </w:rPr>
-        <w:t xml:space="preserve"> (Faith of Percival), Ghostly Guard, Hand Weapon (Tristan's Resolve), Dragon Staff, </w:t>
+        <w:t xml:space="preserve">440 - Duke, General, Shield (Faith of Percival), Ghostly Guard, Hand Weapon (Tristan's Resolve), Dragon Staff, </w:t>
       </w:r>
       <w:proofErr w:type="spellStart"/>
       <w:r>
@@ -4556,14 +4320,7 @@
           <w:sz w:val="24"/>
           <w:szCs w:val="24"/>
         </w:rPr>
-        <w:t>435 - Duke, Shield (Fortress of Faith), Basalt Infusion, Hand Weapon (Touch of Greatness), Crown of the Wizard King, Humility, Grail O</w:t>
-      </w:r>
-      <w:r>
-        <w:rPr>
-          <w:sz w:val="24"/>
-          <w:szCs w:val="24"/>
-        </w:rPr>
-        <w:t xml:space="preserve">ath </w:t>
+        <w:t xml:space="preserve">435 - Duke, Shield (Fortress of Faith), Basalt Infusion, Hand Weapon (Touch of Greatness), Crown of the Wizard King, Humility, Grail Oath </w:t>
       </w:r>
     </w:p>
     <w:p>
@@ -4627,29 +4384,6 @@
           <w:sz w:val="24"/>
           <w:szCs w:val="24"/>
         </w:rPr>
-        <w:t>230 - 16 Peasant Bowmen, Crossbow</w:t>
-      </w:r>
-      <w:r>
-        <w:rPr>
-          <w:sz w:val="24"/>
-          <w:szCs w:val="24"/>
-        </w:rPr>
-        <w:t xml:space="preserve">, Musician </w:t>
-      </w:r>
-    </w:p>
-    <w:p>
-      <w:pPr>
-        <w:ind w:left="-1080"/>
-        <w:rPr>
-          <w:sz w:val="24"/>
-          <w:szCs w:val="24"/>
-        </w:rPr>
-      </w:pPr>
-      <w:r>
-        <w:rPr>
-          <w:sz w:val="24"/>
-          <w:szCs w:val="24"/>
-        </w:rPr>
         <w:t xml:space="preserve">230 - 16 Peasant Bowmen, Crossbow, Musician </w:t>
       </w:r>
     </w:p>
@@ -4666,6 +4400,22 @@
           <w:sz w:val="24"/>
           <w:szCs w:val="24"/>
         </w:rPr>
+        <w:t xml:space="preserve">230 - 16 Peasant Bowmen, Crossbow, Musician </w:t>
+      </w:r>
+    </w:p>
+    <w:p>
+      <w:pPr>
+        <w:ind w:left="-1080"/>
+        <w:rPr>
+          <w:sz w:val="24"/>
+          <w:szCs w:val="24"/>
+        </w:rPr>
+      </w:pPr>
+      <w:r>
+        <w:rPr>
+          <w:sz w:val="24"/>
+          <w:szCs w:val="24"/>
+        </w:rPr>
         <w:t xml:space="preserve">375 - The Green Knight </w:t>
       </w:r>
     </w:p>
@@ -4682,14 +4432,7 @@
           <w:sz w:val="24"/>
           <w:szCs w:val="24"/>
         </w:rPr>
-        <w:t>315 - 40 Peasant Crusaders, Shield, Standard Bearer (Legion Standard), Musician, Champion 315 - 40 Peasant Crusaders, Shield, Standard Bearer (Legion Standard), Musician, Cham</w:t>
-      </w:r>
-      <w:r>
-        <w:rPr>
-          <w:sz w:val="24"/>
-          <w:szCs w:val="24"/>
-        </w:rPr>
-        <w:t>pion 255 - Trebuchet</w:t>
+        <w:t>315 - 40 Peasant Crusaders, Shield, Standard Bearer (Legion Standard), Musician, Champion 315 - 40 Peasant Crusaders, Shield, Standard Bearer (Legion Standard), Musician, Champion 255 - Trebuchet</w:t>
       </w:r>
     </w:p>
     <w:p>

</xml_diff>

<commit_message>
updating data files to not have total points mismatches
</commit_message>
<xml_diff>
--- a/data/Round 2.docx
+++ b/data/Round 2.docx
@@ -3165,7 +3165,23 @@
           <w:sz w:val="24"/>
           <w:szCs w:val="24"/>
         </w:rPr>
-        <w:t xml:space="preserve">237 - 7 Eidolons, Incendiary Ichor 432 - 4 Bloat Flies, Unhinging Jaw </w:t>
+        <w:t>237 - 7 Eidolons, Incendiary Ichor</w:t>
+      </w:r>
+    </w:p>
+    <w:p>
+      <w:pPr>
+        <w:ind w:left="-1080"/>
+        <w:rPr>
+          <w:sz w:val="24"/>
+          <w:szCs w:val="24"/>
+        </w:rPr>
+      </w:pPr>
+      <w:r>
+        <w:rPr>
+          <w:sz w:val="24"/>
+          <w:szCs w:val="24"/>
+        </w:rPr>
+        <w:t xml:space="preserve">432 - 4 Bloat Flies, Unhinging Jaw </w:t>
       </w:r>
     </w:p>
     <w:p>

</xml_diff>

<commit_message>
fixes to now run all files
</commit_message>
<xml_diff>
--- a/data/Round 2.docx
+++ b/data/Round 2.docx
@@ -1686,7 +1686,14 @@
           <w:sz w:val="24"/>
           <w:szCs w:val="24"/>
         </w:rPr>
-        <w:t xml:space="preserve">List Empire of </w:t>
+        <w:t xml:space="preserve">List </w:t>
+      </w:r>
+      <w:r>
+        <w:rPr>
+          <w:sz w:val="24"/>
+          <w:szCs w:val="24"/>
+        </w:rPr>
+        <w:t xml:space="preserve">Empire of </w:t>
       </w:r>
       <w:proofErr w:type="spellStart"/>
       <w:r>

</xml_diff>

<commit_message>
Adding in discord bot to allow users to upload data (#14)
Discord bot allowing user uploads
</commit_message>
<xml_diff>
--- a/data/Round 2.docx
+++ b/data/Round 2.docx
@@ -3,13 +3,8 @@
 <w:document xmlns:wpc="http://schemas.microsoft.com/office/word/2010/wordprocessingCanvas" xmlns:cx="http://schemas.microsoft.com/office/drawing/2014/chartex" xmlns:cx1="http://schemas.microsoft.com/office/drawing/2015/9/8/chartex" xmlns:cx2="http://schemas.microsoft.com/office/drawing/2015/10/21/chartex" xmlns:cx3="http://schemas.microsoft.com/office/drawing/2016/5/9/chartex" xmlns:cx4="http://schemas.microsoft.com/office/drawing/2016/5/10/chartex" xmlns:cx5="http://schemas.microsoft.com/office/drawing/2016/5/11/chartex" xmlns:cx6="http://schemas.microsoft.com/office/drawing/2016/5/12/chartex" xmlns:cx7="http://schemas.microsoft.com/office/drawing/2016/5/13/chartex" xmlns:cx8="http://schemas.microsoft.com/office/drawing/2016/5/14/chartex" xmlns:mc="http://schemas.openxmlformats.org/markup-compatibility/2006" xmlns:aink="http://schemas.microsoft.com/office/drawing/2016/ink" xmlns:am3d="http://schemas.microsoft.com/office/drawing/2017/model3d" xmlns:o="urn:schemas-microsoft-com:office:office" xmlns:r="http://schemas.openxmlformats.org/officeDocument/2006/relationships" xmlns:m="http://schemas.openxmlformats.org/officeDocument/2006/math" xmlns:v="urn:schemas-microsoft-com:vml" xmlns:wp14="http://schemas.microsoft.com/office/word/2010/wordprocessingDrawing" xmlns:wp="http://schemas.openxmlformats.org/drawingml/2006/wordprocessingDrawing" xmlns:w10="urn:schemas-microsoft-com:office:word" xmlns:w="http://schemas.openxmlformats.org/wordprocessingml/2006/main" xmlns:w14="http://schemas.microsoft.com/office/word/2010/wordml" xmlns:w15="http://schemas.microsoft.com/office/word/2012/wordml" xmlns:w16cex="http://schemas.microsoft.com/office/word/2018/wordml/cex" xmlns:w16cid="http://schemas.microsoft.com/office/word/2016/wordml/cid" xmlns:w16="http://schemas.microsoft.com/office/word/2018/wordml" xmlns:w16sdtdh="http://schemas.microsoft.com/office/word/2020/wordml/sdtdatahash" xmlns:w16se="http://schemas.microsoft.com/office/word/2015/wordml/symex" xmlns:wpg="http://schemas.microsoft.com/office/word/2010/wordprocessingGroup" xmlns:wpi="http://schemas.microsoft.com/office/word/2010/wordprocessingInk" xmlns:wne="http://schemas.microsoft.com/office/word/2006/wordml" xmlns:wps="http://schemas.microsoft.com/office/word/2010/wordprocessingShape" mc:Ignorable="w14 w15 w16se w16cid w16 w16cex w16sdtdh wp14">
   <w:body>
     <w:p>
-      <w:proofErr w:type="spellStart"/>
-      <w:r>
-        <w:t>Davros</w:t>
-      </w:r>
-      <w:proofErr w:type="spellEnd"/>
-      <w:r>
-        <w:t xml:space="preserve"> round 2</w:t>
+      <w:r>
+        <w:t>Davros round 2</w:t>
       </w:r>
     </w:p>
     <w:p/>
@@ -46,23 +41,22 @@
           <w:sz w:val="23"/>
           <w:szCs w:val="23"/>
         </w:rPr>
-        <w:t xml:space="preserve">725 - </w:t>
-      </w:r>
-      <w:proofErr w:type="spellStart"/>
-      <w:r>
+        <w:t>725 - Treefather Ancient, General, Wizard (Wizard Master, Divination)</w:t>
+      </w:r>
+    </w:p>
+    <w:p>
+      <w:pPr>
         <w:rPr>
           <w:sz w:val="23"/>
           <w:szCs w:val="23"/>
         </w:rPr>
-        <w:t>Treefather</w:t>
-      </w:r>
-      <w:proofErr w:type="spellEnd"/>
+      </w:pPr>
       <w:r>
         <w:rPr>
           <w:sz w:val="23"/>
           <w:szCs w:val="23"/>
         </w:rPr>
-        <w:t xml:space="preserve"> Ancient, General, Wizard (Wizard Master, Divination)</w:t>
+        <w:t>555 - Forest Prince, Elven Horse with Light Troops, Light Armour (Curse of the Black Stag), Elven Cloak, Sylvan Longbow, Sylvan Blades (Blessed Inscriptions), Hail Shot, Wild Hunter</w:t>
       </w:r>
     </w:p>
     <w:p>
@@ -77,23 +71,22 @@
           <w:sz w:val="23"/>
           <w:szCs w:val="23"/>
         </w:rPr>
-        <w:t xml:space="preserve">555 - Forest Prince, Elven Horse with Light Troops, Light </w:t>
-      </w:r>
-      <w:proofErr w:type="spellStart"/>
-      <w:r>
+        <w:t>340 - Thicket Shepherd, Battle Standard Bearer, Oaken Crown</w:t>
+      </w:r>
+    </w:p>
+    <w:p>
+      <w:pPr>
         <w:rPr>
           <w:sz w:val="23"/>
           <w:szCs w:val="23"/>
         </w:rPr>
-        <w:t>Armour</w:t>
-      </w:r>
-      <w:proofErr w:type="spellEnd"/>
+      </w:pPr>
       <w:r>
         <w:rPr>
           <w:sz w:val="23"/>
           <w:szCs w:val="23"/>
         </w:rPr>
-        <w:t xml:space="preserve"> (Curse of the Black Stag), Elven Cloak, Sylvan Longbow, Sylvan Blades (Blessed Inscriptions), Hail Shot, Wild Hunter</w:t>
+        <w:t>334 - 14 Sylvan Archers, Musician</w:t>
       </w:r>
     </w:p>
     <w:p>
@@ -108,7 +101,7 @@
           <w:sz w:val="23"/>
           <w:szCs w:val="23"/>
         </w:rPr>
-        <w:t>340 - Thicket Shepherd, Battle Standard Bearer, Oaken Crown</w:t>
+        <w:t>334 - 14 Sylvan Archers, Musician</w:t>
       </w:r>
     </w:p>
     <w:p>
@@ -123,7 +116,7 @@
           <w:sz w:val="23"/>
           <w:szCs w:val="23"/>
         </w:rPr>
-        <w:t>334 - 14 Sylvan Archers, Musician</w:t>
+        <w:t>260 - 20 Forest Guard, Spear and Shield, Standard Bearer, Musician, Champion</w:t>
       </w:r>
     </w:p>
     <w:p>
@@ -138,7 +131,7 @@
           <w:sz w:val="23"/>
           <w:szCs w:val="23"/>
         </w:rPr>
-        <w:t>334 - 14 Sylvan Archers, Musician</w:t>
+        <w:t>205 - 5 Heath Riders, Heath Hunters</w:t>
       </w:r>
     </w:p>
     <w:p>
@@ -153,7 +146,7 @@
           <w:sz w:val="23"/>
           <w:szCs w:val="23"/>
         </w:rPr>
-        <w:t>260 - 20 Forest Guard, Spear and Shield, Standard Bearer, Musician, Champion</w:t>
+        <w:t>605 - 6 Thicket Beasts, Champion</w:t>
       </w:r>
     </w:p>
     <w:p>
@@ -168,7 +161,7 @@
           <w:sz w:val="23"/>
           <w:szCs w:val="23"/>
         </w:rPr>
-        <w:t>205 - 5 Heath Riders, Heath Hunters</w:t>
+        <w:t>490 - 5 Thicket Beasts, Champion</w:t>
       </w:r>
     </w:p>
     <w:p>
@@ -183,7 +176,7 @@
           <w:sz w:val="23"/>
           <w:szCs w:val="23"/>
         </w:rPr>
-        <w:t>605 - 6 Thicket Beasts, Champion</w:t>
+        <w:t>330 - 5 Wild Huntsmen, Shield, Sylvan Lance, Standard Bearer (Aether Icon), Champion</w:t>
       </w:r>
     </w:p>
     <w:p>
@@ -198,61 +191,15 @@
           <w:sz w:val="23"/>
           <w:szCs w:val="23"/>
         </w:rPr>
-        <w:t>490 - 5 Thicket Beasts, Champion</w:t>
-      </w:r>
-    </w:p>
-    <w:p>
-      <w:pPr>
+        <w:t>320 - 5 Wild Huntsmen, Shield, Sylvan Lance, Standard Bearer, Champion</w:t>
+      </w:r>
+    </w:p>
+    <w:p>
+      <w:r>
         <w:rPr>
           <w:sz w:val="23"/>
           <w:szCs w:val="23"/>
         </w:rPr>
-      </w:pPr>
-      <w:r>
-        <w:rPr>
-          <w:sz w:val="23"/>
-          <w:szCs w:val="23"/>
-        </w:rPr>
-        <w:t>330 - 5 Wild Huntsmen, Shield, Sylvan Lance, Standard Bearer (</w:t>
-      </w:r>
-      <w:proofErr w:type="spellStart"/>
-      <w:r>
-        <w:rPr>
-          <w:sz w:val="23"/>
-          <w:szCs w:val="23"/>
-        </w:rPr>
-        <w:t>Aether</w:t>
-      </w:r>
-      <w:proofErr w:type="spellEnd"/>
-      <w:r>
-        <w:rPr>
-          <w:sz w:val="23"/>
-          <w:szCs w:val="23"/>
-        </w:rPr>
-        <w:t xml:space="preserve"> Icon), Champion</w:t>
-      </w:r>
-    </w:p>
-    <w:p>
-      <w:pPr>
-        <w:rPr>
-          <w:sz w:val="23"/>
-          <w:szCs w:val="23"/>
-        </w:rPr>
-      </w:pPr>
-      <w:r>
-        <w:rPr>
-          <w:sz w:val="23"/>
-          <w:szCs w:val="23"/>
-        </w:rPr>
-        <w:t>320 - 5 Wild Huntsmen, Shield, Sylvan Lance, Standard Bearer, Champion</w:t>
-      </w:r>
-    </w:p>
-    <w:p>
-      <w:r>
-        <w:rPr>
-          <w:sz w:val="23"/>
-          <w:szCs w:val="23"/>
-        </w:rPr>
         <w:t>4498</w:t>
       </w:r>
     </w:p>
@@ -279,102 +226,22 @@
           <w:sz w:val="24"/>
           <w:szCs w:val="24"/>
         </w:rPr>
-        <w:t>290 - Vermin Senator, General, Senatorial Litter, Pistol (</w:t>
-      </w:r>
-      <w:proofErr w:type="spellStart"/>
-      <w:r>
-        <w:rPr>
-          <w:sz w:val="24"/>
-          <w:szCs w:val="24"/>
-        </w:rPr>
-        <w:t>Rodentium</w:t>
-      </w:r>
-      <w:proofErr w:type="spellEnd"/>
-      <w:r>
-        <w:rPr>
-          <w:sz w:val="24"/>
-          <w:szCs w:val="24"/>
-        </w:rPr>
-        <w:t xml:space="preserve"> Bullets), Tome of the </w:t>
-      </w:r>
-      <w:proofErr w:type="spellStart"/>
-      <w:r>
-        <w:rPr>
-          <w:sz w:val="24"/>
-          <w:szCs w:val="24"/>
-        </w:rPr>
-        <w:t>Ratking</w:t>
-      </w:r>
-      <w:proofErr w:type="spellEnd"/>
-      <w:r>
-        <w:rPr>
-          <w:sz w:val="24"/>
-          <w:szCs w:val="24"/>
-        </w:rPr>
-        <w:t xml:space="preserve">, Crown of the Wizard King </w:t>
-      </w:r>
-    </w:p>
-    <w:p>
-      <w:pPr>
-        <w:rPr>
-          <w:sz w:val="24"/>
-          <w:szCs w:val="24"/>
-        </w:rPr>
-      </w:pPr>
-      <w:r>
-        <w:rPr>
-          <w:sz w:val="24"/>
-          <w:szCs w:val="24"/>
-        </w:rPr>
-        <w:t xml:space="preserve">250 - Swarm Priest, Wizard Adept, Thaumaturgy, Crown of Hubris, </w:t>
-      </w:r>
-      <w:proofErr w:type="spellStart"/>
-      <w:r>
-        <w:rPr>
-          <w:sz w:val="24"/>
-          <w:szCs w:val="24"/>
-        </w:rPr>
-        <w:t>Caelysian</w:t>
-      </w:r>
-      <w:proofErr w:type="spellEnd"/>
-      <w:r>
-        <w:rPr>
-          <w:sz w:val="24"/>
-          <w:szCs w:val="24"/>
-        </w:rPr>
-        <w:t xml:space="preserve"> Pantheon 230 - House Prefect, Rotary Gun, Orb of </w:t>
-      </w:r>
-      <w:proofErr w:type="spellStart"/>
-      <w:r>
-        <w:rPr>
-          <w:sz w:val="24"/>
-          <w:szCs w:val="24"/>
-        </w:rPr>
-        <w:t>Ateus</w:t>
-      </w:r>
-      <w:proofErr w:type="spellEnd"/>
-      <w:r>
-        <w:rPr>
-          <w:sz w:val="24"/>
-          <w:szCs w:val="24"/>
-        </w:rPr>
-        <w:t xml:space="preserve">, </w:t>
-      </w:r>
-      <w:proofErr w:type="spellStart"/>
-      <w:r>
-        <w:rPr>
-          <w:sz w:val="24"/>
-          <w:szCs w:val="24"/>
-        </w:rPr>
-        <w:t>Rakachit</w:t>
-      </w:r>
-      <w:proofErr w:type="spellEnd"/>
-      <w:r>
-        <w:rPr>
-          <w:sz w:val="24"/>
-          <w:szCs w:val="24"/>
-        </w:rPr>
-        <w:t xml:space="preserve"> Technocrat </w:t>
+        <w:t xml:space="preserve">290 - Vermin Senator, General, Senatorial Litter, Pistol (Rodentium Bullets), Tome of the Ratking, Crown of the Wizard King </w:t>
+      </w:r>
+    </w:p>
+    <w:p>
+      <w:pPr>
+        <w:rPr>
+          <w:sz w:val="24"/>
+          <w:szCs w:val="24"/>
+        </w:rPr>
+      </w:pPr>
+      <w:r>
+        <w:rPr>
+          <w:sz w:val="24"/>
+          <w:szCs w:val="24"/>
+        </w:rPr>
+        <w:t xml:space="preserve">250 - Swarm Priest, Wizard Adept, Thaumaturgy, Crown of Hubris, Caelysian Pantheon 230 - House Prefect, Rotary Gun, Orb of Ateus, Rakachit Technocrat </w:t>
       </w:r>
     </w:p>
     <w:p>
@@ -449,23 +316,7 @@
           <w:sz w:val="24"/>
           <w:szCs w:val="24"/>
         </w:rPr>
-        <w:t xml:space="preserve">515 - 40 Plague Disciples, </w:t>
-      </w:r>
-      <w:proofErr w:type="spellStart"/>
-      <w:r>
-        <w:rPr>
-          <w:sz w:val="24"/>
-          <w:szCs w:val="24"/>
-        </w:rPr>
-        <w:t>Bloodpox</w:t>
-      </w:r>
-      <w:proofErr w:type="spellEnd"/>
-      <w:r>
-        <w:rPr>
-          <w:sz w:val="24"/>
-          <w:szCs w:val="24"/>
-        </w:rPr>
-        <w:t xml:space="preserve"> Blades, Champion, Musician, Standard Bearer (Rending Banner) </w:t>
+        <w:t xml:space="preserve">515 - 40 Plague Disciples, Bloodpox Blades, Champion, Musician, Standard Bearer (Rending Banner) </w:t>
       </w:r>
     </w:p>
     <w:p>
@@ -495,54 +346,22 @@
           <w:sz w:val="24"/>
           <w:szCs w:val="24"/>
         </w:rPr>
-        <w:t xml:space="preserve">495 - 6 </w:t>
-      </w:r>
-      <w:proofErr w:type="spellStart"/>
-      <w:r>
-        <w:rPr>
-          <w:sz w:val="24"/>
-          <w:szCs w:val="24"/>
-        </w:rPr>
-        <w:t>Murmillo</w:t>
-      </w:r>
-      <w:proofErr w:type="spellEnd"/>
-      <w:r>
-        <w:rPr>
-          <w:sz w:val="24"/>
-          <w:szCs w:val="24"/>
-        </w:rPr>
-        <w:t xml:space="preserve"> Brutes, Halberd and Shield, Champion, Musician, Standard Bearer with Eagle Standard </w:t>
-      </w:r>
-    </w:p>
-    <w:p>
-      <w:pPr>
-        <w:rPr>
-          <w:sz w:val="24"/>
-          <w:szCs w:val="24"/>
-        </w:rPr>
-      </w:pPr>
-      <w:r>
-        <w:rPr>
-          <w:sz w:val="24"/>
-          <w:szCs w:val="24"/>
-        </w:rPr>
-        <w:t xml:space="preserve">495 - 6 </w:t>
-      </w:r>
-      <w:proofErr w:type="spellStart"/>
-      <w:r>
-        <w:rPr>
-          <w:sz w:val="24"/>
-          <w:szCs w:val="24"/>
-        </w:rPr>
-        <w:t>Murmillo</w:t>
-      </w:r>
-      <w:proofErr w:type="spellEnd"/>
-      <w:r>
-        <w:rPr>
-          <w:sz w:val="24"/>
-          <w:szCs w:val="24"/>
-        </w:rPr>
-        <w:t xml:space="preserve"> Brutes, Halberd and Shield, Champion, Musician, Standard Bearer with Eagle Standard </w:t>
+        <w:t xml:space="preserve">495 - 6 Murmillo Brutes, Halberd and Shield, Champion, Musician, Standard Bearer with Eagle Standard </w:t>
+      </w:r>
+    </w:p>
+    <w:p>
+      <w:pPr>
+        <w:rPr>
+          <w:sz w:val="24"/>
+          <w:szCs w:val="24"/>
+        </w:rPr>
+      </w:pPr>
+      <w:r>
+        <w:rPr>
+          <w:sz w:val="24"/>
+          <w:szCs w:val="24"/>
+        </w:rPr>
+        <w:t xml:space="preserve">495 - 6 Murmillo Brutes, Halberd and Shield, Champion, Musician, Standard Bearer with Eagle Standard </w:t>
       </w:r>
     </w:p>
     <w:p>
@@ -648,210 +467,82 @@
           <w:sz w:val="24"/>
           <w:szCs w:val="24"/>
         </w:rPr>
-        <w:t xml:space="preserve">595 - Mage, Wizard Master, Cosmology, Light </w:t>
-      </w:r>
-      <w:proofErr w:type="spellStart"/>
-      <w:r>
-        <w:rPr>
-          <w:sz w:val="24"/>
-          <w:szCs w:val="24"/>
-        </w:rPr>
-        <w:t>Armour</w:t>
-      </w:r>
-      <w:proofErr w:type="spellEnd"/>
-      <w:r>
-        <w:rPr>
-          <w:sz w:val="24"/>
-          <w:szCs w:val="24"/>
-        </w:rPr>
-        <w:t xml:space="preserve"> (Gleaming Robe), Magical Heirloom, </w:t>
-      </w:r>
-      <w:proofErr w:type="spellStart"/>
-      <w:r>
-        <w:rPr>
-          <w:sz w:val="24"/>
-          <w:szCs w:val="24"/>
-        </w:rPr>
-        <w:t>Asfad</w:t>
-      </w:r>
-      <w:proofErr w:type="spellEnd"/>
-      <w:r>
-        <w:rPr>
-          <w:sz w:val="24"/>
-          <w:szCs w:val="24"/>
-        </w:rPr>
-        <w:t xml:space="preserve"> Scholar </w:t>
-      </w:r>
-    </w:p>
-    <w:p>
-      <w:pPr>
-        <w:rPr>
-          <w:sz w:val="24"/>
-          <w:szCs w:val="24"/>
-        </w:rPr>
-      </w:pPr>
-      <w:r>
-        <w:rPr>
-          <w:sz w:val="24"/>
-          <w:szCs w:val="24"/>
-        </w:rPr>
-        <w:t xml:space="preserve">335 - Mage, Wizard Adept, Alchemy, </w:t>
-      </w:r>
-      <w:proofErr w:type="spellStart"/>
-      <w:r>
-        <w:rPr>
-          <w:sz w:val="24"/>
-          <w:szCs w:val="24"/>
-        </w:rPr>
-        <w:t>Dragonforged</w:t>
-      </w:r>
-      <w:proofErr w:type="spellEnd"/>
-      <w:r>
-        <w:rPr>
-          <w:sz w:val="24"/>
-          <w:szCs w:val="24"/>
-        </w:rPr>
-        <w:t xml:space="preserve"> </w:t>
-      </w:r>
-      <w:proofErr w:type="spellStart"/>
-      <w:r>
-        <w:rPr>
-          <w:sz w:val="24"/>
-          <w:szCs w:val="24"/>
-        </w:rPr>
-        <w:t>Armour</w:t>
-      </w:r>
-      <w:proofErr w:type="spellEnd"/>
-      <w:r>
-        <w:rPr>
-          <w:sz w:val="24"/>
-          <w:szCs w:val="24"/>
-        </w:rPr>
-        <w:t xml:space="preserve">, Paired Weapons (Hero's Heart), Order of the Fiery Heart </w:t>
-      </w:r>
-    </w:p>
-    <w:p>
-      <w:pPr>
-        <w:rPr>
-          <w:sz w:val="24"/>
-          <w:szCs w:val="24"/>
-        </w:rPr>
-      </w:pPr>
-      <w:r>
-        <w:rPr>
-          <w:sz w:val="24"/>
-          <w:szCs w:val="24"/>
-        </w:rPr>
-        <w:t xml:space="preserve">480 - High Prince, General, Light </w:t>
-      </w:r>
-      <w:proofErr w:type="spellStart"/>
-      <w:r>
-        <w:rPr>
-          <w:sz w:val="24"/>
-          <w:szCs w:val="24"/>
-        </w:rPr>
-        <w:t>Armour</w:t>
-      </w:r>
-      <w:proofErr w:type="spellEnd"/>
-      <w:r>
-        <w:rPr>
-          <w:sz w:val="24"/>
-          <w:szCs w:val="24"/>
-        </w:rPr>
-        <w:t xml:space="preserve"> (Essence of Mithril), Spear (Sliver of the Blazing Dawn), High Warden of the Flame </w:t>
-      </w:r>
-    </w:p>
-    <w:p>
-      <w:pPr>
-        <w:rPr>
-          <w:sz w:val="24"/>
-          <w:szCs w:val="24"/>
-        </w:rPr>
-      </w:pPr>
-      <w:r>
-        <w:rPr>
-          <w:sz w:val="24"/>
-          <w:szCs w:val="24"/>
-        </w:rPr>
-        <w:t xml:space="preserve">470 - 30x Citizen Spears, Standard Bearer (War Banner of </w:t>
-      </w:r>
-      <w:proofErr w:type="spellStart"/>
-      <w:r>
-        <w:rPr>
-          <w:sz w:val="24"/>
-          <w:szCs w:val="24"/>
-        </w:rPr>
-        <w:t>Ryma</w:t>
-      </w:r>
-      <w:proofErr w:type="spellEnd"/>
-      <w:r>
-        <w:rPr>
-          <w:sz w:val="24"/>
-          <w:szCs w:val="24"/>
-        </w:rPr>
-        <w:t xml:space="preserve">), Musician, Champion 382 - 18x Sea Guard, Standard Bearer, Musician, Champion </w:t>
-      </w:r>
-    </w:p>
-    <w:p>
-      <w:pPr>
-        <w:rPr>
-          <w:sz w:val="24"/>
-          <w:szCs w:val="24"/>
-        </w:rPr>
-      </w:pPr>
-      <w:r>
-        <w:rPr>
-          <w:sz w:val="24"/>
-          <w:szCs w:val="24"/>
-        </w:rPr>
-        <w:t xml:space="preserve">185 - 5x </w:t>
-      </w:r>
-      <w:proofErr w:type="spellStart"/>
-      <w:r>
-        <w:rPr>
-          <w:sz w:val="24"/>
-          <w:szCs w:val="24"/>
-        </w:rPr>
-        <w:t>Elein</w:t>
-      </w:r>
-      <w:proofErr w:type="spellEnd"/>
-      <w:r>
-        <w:rPr>
-          <w:sz w:val="24"/>
-          <w:szCs w:val="24"/>
-        </w:rPr>
-        <w:t xml:space="preserve"> Reavers, Bow </w:t>
-      </w:r>
-    </w:p>
-    <w:p>
-      <w:pPr>
-        <w:rPr>
-          <w:sz w:val="24"/>
-          <w:szCs w:val="24"/>
-        </w:rPr>
-      </w:pPr>
-      <w:r>
-        <w:rPr>
-          <w:sz w:val="24"/>
-          <w:szCs w:val="24"/>
-        </w:rPr>
-        <w:t xml:space="preserve">185 - 5x </w:t>
-      </w:r>
-      <w:proofErr w:type="spellStart"/>
-      <w:r>
-        <w:rPr>
-          <w:sz w:val="24"/>
-          <w:szCs w:val="24"/>
-        </w:rPr>
-        <w:t>Elein</w:t>
-      </w:r>
-      <w:proofErr w:type="spellEnd"/>
-      <w:r>
-        <w:rPr>
-          <w:sz w:val="24"/>
-          <w:szCs w:val="24"/>
-        </w:rPr>
-        <w:t xml:space="preserve"> Reavers, Bow </w:t>
+        <w:t xml:space="preserve">595 - Mage, Wizard Master, Cosmology, Light Armour (Gleaming Robe), Magical Heirloom, Asfad Scholar </w:t>
+      </w:r>
+    </w:p>
+    <w:p>
+      <w:pPr>
+        <w:rPr>
+          <w:sz w:val="24"/>
+          <w:szCs w:val="24"/>
+        </w:rPr>
+      </w:pPr>
+      <w:r>
+        <w:rPr>
+          <w:sz w:val="24"/>
+          <w:szCs w:val="24"/>
+        </w:rPr>
+        <w:t xml:space="preserve">335 - Mage, Wizard Adept, Alchemy, Dragonforged Armour, Paired Weapons (Hero's Heart), Order of the Fiery Heart </w:t>
+      </w:r>
+    </w:p>
+    <w:p>
+      <w:pPr>
+        <w:rPr>
+          <w:sz w:val="24"/>
+          <w:szCs w:val="24"/>
+        </w:rPr>
+      </w:pPr>
+      <w:r>
+        <w:rPr>
+          <w:sz w:val="24"/>
+          <w:szCs w:val="24"/>
+        </w:rPr>
+        <w:t xml:space="preserve">480 - High Prince, General, Light Armour (Essence of Mithril), Spear (Sliver of the Blazing Dawn), High Warden of the Flame </w:t>
+      </w:r>
+    </w:p>
+    <w:p>
+      <w:pPr>
+        <w:rPr>
+          <w:sz w:val="24"/>
+          <w:szCs w:val="24"/>
+        </w:rPr>
+      </w:pPr>
+      <w:r>
+        <w:rPr>
+          <w:sz w:val="24"/>
+          <w:szCs w:val="24"/>
+        </w:rPr>
+        <w:t xml:space="preserve">470 - 30x Citizen Spears, Standard Bearer (War Banner of Ryma), Musician, Champion 382 - 18x Sea Guard, Standard Bearer, Musician, Champion </w:t>
+      </w:r>
+    </w:p>
+    <w:p>
+      <w:pPr>
+        <w:rPr>
+          <w:sz w:val="24"/>
+          <w:szCs w:val="24"/>
+        </w:rPr>
+      </w:pPr>
+      <w:r>
+        <w:rPr>
+          <w:sz w:val="24"/>
+          <w:szCs w:val="24"/>
+        </w:rPr>
+        <w:t xml:space="preserve">185 - 5x Elein Reavers, Bow </w:t>
+      </w:r>
+    </w:p>
+    <w:p>
+      <w:pPr>
+        <w:rPr>
+          <w:sz w:val="24"/>
+          <w:szCs w:val="24"/>
+        </w:rPr>
+      </w:pPr>
+      <w:r>
+        <w:rPr>
+          <w:sz w:val="24"/>
+          <w:szCs w:val="24"/>
+        </w:rPr>
+        <w:t xml:space="preserve">185 - 5x Elein Reavers, Bow </w:t>
       </w:r>
     </w:p>
     <w:p>
@@ -881,39 +572,7 @@
           <w:sz w:val="24"/>
           <w:szCs w:val="24"/>
         </w:rPr>
-        <w:t xml:space="preserve">645 - 10x Knights of </w:t>
-      </w:r>
-      <w:proofErr w:type="spellStart"/>
-      <w:r>
-        <w:rPr>
-          <w:sz w:val="24"/>
-          <w:szCs w:val="24"/>
-        </w:rPr>
-        <w:t>Ryma</w:t>
-      </w:r>
-      <w:proofErr w:type="spellEnd"/>
-      <w:r>
-        <w:rPr>
-          <w:sz w:val="24"/>
-          <w:szCs w:val="24"/>
-        </w:rPr>
-        <w:t xml:space="preserve">, Standard Bearer (Banner of Speed), Musician, Champion 305 - 10x Lion Guard, Standard Bearer (War Banner of </w:t>
-      </w:r>
-      <w:proofErr w:type="spellStart"/>
-      <w:r>
-        <w:rPr>
-          <w:sz w:val="24"/>
-          <w:szCs w:val="24"/>
-        </w:rPr>
-        <w:t>Ryma</w:t>
-      </w:r>
-      <w:proofErr w:type="spellEnd"/>
-      <w:r>
-        <w:rPr>
-          <w:sz w:val="24"/>
-          <w:szCs w:val="24"/>
-        </w:rPr>
-        <w:t xml:space="preserve">), Musician, Champion 250 - Sky Sloop </w:t>
+        <w:t xml:space="preserve">645 - 10x Knights of Ryma, Standard Bearer (Banner of Speed), Musician, Champion 305 - 10x Lion Guard, Standard Bearer (War Banner of Ryma), Musician, Champion 250 - Sky Sloop </w:t>
       </w:r>
     </w:p>
     <w:p>
@@ -981,101 +640,37 @@
           <w:sz w:val="24"/>
           <w:szCs w:val="24"/>
         </w:rPr>
-        <w:t xml:space="preserve">580 - Beast Lord, General, </w:t>
-      </w:r>
-      <w:proofErr w:type="spellStart"/>
-      <w:r>
-        <w:rPr>
-          <w:sz w:val="24"/>
-          <w:szCs w:val="24"/>
-        </w:rPr>
-        <w:t>Razortusk</w:t>
-      </w:r>
-      <w:proofErr w:type="spellEnd"/>
-      <w:r>
-        <w:rPr>
-          <w:sz w:val="24"/>
-          <w:szCs w:val="24"/>
-        </w:rPr>
-        <w:t xml:space="preserve"> Chariot, Shield, Heavy </w:t>
-      </w:r>
-      <w:proofErr w:type="spellStart"/>
-      <w:r>
-        <w:rPr>
-          <w:sz w:val="24"/>
-          <w:szCs w:val="24"/>
-        </w:rPr>
-        <w:t>Armour</w:t>
-      </w:r>
-      <w:proofErr w:type="spellEnd"/>
-      <w:r>
-        <w:rPr>
-          <w:sz w:val="24"/>
-          <w:szCs w:val="24"/>
-        </w:rPr>
-        <w:t xml:space="preserve"> (Death Cheater), Paired Weapons (Twin Hungers), Pillager Icon </w:t>
-      </w:r>
-    </w:p>
-    <w:p>
-      <w:pPr>
-        <w:rPr>
-          <w:sz w:val="24"/>
-          <w:szCs w:val="24"/>
-        </w:rPr>
-      </w:pPr>
-      <w:r>
-        <w:rPr>
-          <w:sz w:val="24"/>
-          <w:szCs w:val="24"/>
-        </w:rPr>
-        <w:t xml:space="preserve">410 - Soothsayer, Raiding Chariot, Wizard Master, Druidism, Light </w:t>
-      </w:r>
-      <w:proofErr w:type="spellStart"/>
-      <w:r>
-        <w:rPr>
-          <w:sz w:val="24"/>
-          <w:szCs w:val="24"/>
-        </w:rPr>
-        <w:t>Armour</w:t>
-      </w:r>
-      <w:proofErr w:type="spellEnd"/>
-      <w:r>
-        <w:rPr>
-          <w:sz w:val="24"/>
-          <w:szCs w:val="24"/>
-        </w:rPr>
-        <w:t xml:space="preserve"> </w:t>
-      </w:r>
-    </w:p>
-    <w:p>
-      <w:pPr>
-        <w:rPr>
-          <w:sz w:val="24"/>
-          <w:szCs w:val="24"/>
-        </w:rPr>
-      </w:pPr>
-      <w:r>
-        <w:rPr>
-          <w:sz w:val="24"/>
-          <w:szCs w:val="24"/>
-        </w:rPr>
-        <w:t xml:space="preserve">390 - Centaur Chieftain, Shield (Willow's Ward), Battle Standard Bearer, Heavy </w:t>
-      </w:r>
-      <w:proofErr w:type="spellStart"/>
-      <w:r>
-        <w:rPr>
-          <w:sz w:val="24"/>
-          <w:szCs w:val="24"/>
-        </w:rPr>
-        <w:t>Armour</w:t>
-      </w:r>
-      <w:proofErr w:type="spellEnd"/>
-      <w:r>
-        <w:rPr>
-          <w:sz w:val="24"/>
-          <w:szCs w:val="24"/>
-        </w:rPr>
-        <w:t xml:space="preserve"> (Basalt Infusion), Lance, Talisman of Shielding </w:t>
+        <w:t xml:space="preserve">580 - Beast Lord, General, Razortusk Chariot, Shield, Heavy Armour (Death Cheater), Paired Weapons (Twin Hungers), Pillager Icon </w:t>
+      </w:r>
+    </w:p>
+    <w:p>
+      <w:pPr>
+        <w:rPr>
+          <w:sz w:val="24"/>
+          <w:szCs w:val="24"/>
+        </w:rPr>
+      </w:pPr>
+      <w:r>
+        <w:rPr>
+          <w:sz w:val="24"/>
+          <w:szCs w:val="24"/>
+        </w:rPr>
+        <w:t xml:space="preserve">410 - Soothsayer, Raiding Chariot, Wizard Master, Druidism, Light Armour </w:t>
+      </w:r>
+    </w:p>
+    <w:p>
+      <w:pPr>
+        <w:rPr>
+          <w:sz w:val="24"/>
+          <w:szCs w:val="24"/>
+        </w:rPr>
+      </w:pPr>
+      <w:r>
+        <w:rPr>
+          <w:sz w:val="24"/>
+          <w:szCs w:val="24"/>
+        </w:rPr>
+        <w:t xml:space="preserve">390 - Centaur Chieftain, Shield (Willow's Ward), Battle Standard Bearer, Heavy Armour (Basalt Infusion), Lance, Talisman of Shielding </w:t>
       </w:r>
     </w:p>
     <w:p>
@@ -1150,178 +745,82 @@
           <w:sz w:val="24"/>
           <w:szCs w:val="24"/>
         </w:rPr>
-        <w:t xml:space="preserve">150 - 15 </w:t>
-      </w:r>
-      <w:proofErr w:type="spellStart"/>
-      <w:r>
-        <w:rPr>
-          <w:sz w:val="24"/>
-          <w:szCs w:val="24"/>
-        </w:rPr>
-        <w:t>Wildhorn</w:t>
-      </w:r>
-      <w:proofErr w:type="spellEnd"/>
-      <w:r>
-        <w:rPr>
-          <w:sz w:val="24"/>
-          <w:szCs w:val="24"/>
-        </w:rPr>
-        <w:t xml:space="preserve"> Herd, Shield </w:t>
-      </w:r>
-    </w:p>
-    <w:p>
-      <w:pPr>
-        <w:rPr>
-          <w:sz w:val="24"/>
-          <w:szCs w:val="24"/>
-        </w:rPr>
-      </w:pPr>
-      <w:r>
-        <w:rPr>
-          <w:sz w:val="24"/>
-          <w:szCs w:val="24"/>
-        </w:rPr>
-        <w:t>307 - 6 Centaurs, Lance, Ambush, Standard Bearer (</w:t>
-      </w:r>
-      <w:proofErr w:type="spellStart"/>
-      <w:r>
-        <w:rPr>
-          <w:sz w:val="24"/>
-          <w:szCs w:val="24"/>
-        </w:rPr>
-        <w:t>Aether</w:t>
-      </w:r>
-      <w:proofErr w:type="spellEnd"/>
-      <w:r>
-        <w:rPr>
-          <w:sz w:val="24"/>
-          <w:szCs w:val="24"/>
-        </w:rPr>
-        <w:t xml:space="preserve"> Icon), Musician, Champion (Totem Bearer (Black Wing Totem)) </w:t>
-      </w:r>
-    </w:p>
-    <w:p>
-      <w:pPr>
-        <w:rPr>
-          <w:sz w:val="24"/>
-          <w:szCs w:val="24"/>
-        </w:rPr>
-      </w:pPr>
-      <w:r>
-        <w:rPr>
-          <w:sz w:val="24"/>
-          <w:szCs w:val="24"/>
-        </w:rPr>
-        <w:t xml:space="preserve">240 - </w:t>
-      </w:r>
-      <w:proofErr w:type="spellStart"/>
-      <w:r>
-        <w:rPr>
-          <w:sz w:val="24"/>
-          <w:szCs w:val="24"/>
-        </w:rPr>
-        <w:t>Razortusk</w:t>
-      </w:r>
-      <w:proofErr w:type="spellEnd"/>
-      <w:r>
-        <w:rPr>
-          <w:sz w:val="24"/>
-          <w:szCs w:val="24"/>
-        </w:rPr>
-        <w:t xml:space="preserve"> Chariot </w:t>
-      </w:r>
-    </w:p>
-    <w:p>
-      <w:pPr>
-        <w:rPr>
-          <w:sz w:val="24"/>
-          <w:szCs w:val="24"/>
-        </w:rPr>
-      </w:pPr>
-      <w:r>
-        <w:rPr>
-          <w:sz w:val="24"/>
-          <w:szCs w:val="24"/>
-        </w:rPr>
-        <w:t xml:space="preserve">240 - </w:t>
-      </w:r>
-      <w:proofErr w:type="spellStart"/>
-      <w:r>
-        <w:rPr>
-          <w:sz w:val="24"/>
-          <w:szCs w:val="24"/>
-        </w:rPr>
-        <w:t>Razortusk</w:t>
-      </w:r>
-      <w:proofErr w:type="spellEnd"/>
-      <w:r>
-        <w:rPr>
-          <w:sz w:val="24"/>
-          <w:szCs w:val="24"/>
-        </w:rPr>
-        <w:t xml:space="preserve"> Chariot </w:t>
-      </w:r>
-    </w:p>
-    <w:p>
-      <w:pPr>
-        <w:rPr>
-          <w:sz w:val="24"/>
-          <w:szCs w:val="24"/>
-        </w:rPr>
-      </w:pPr>
-      <w:r>
-        <w:rPr>
-          <w:sz w:val="24"/>
-          <w:szCs w:val="24"/>
-        </w:rPr>
-        <w:t xml:space="preserve">240 - </w:t>
-      </w:r>
-      <w:proofErr w:type="spellStart"/>
-      <w:r>
-        <w:rPr>
-          <w:sz w:val="24"/>
-          <w:szCs w:val="24"/>
-        </w:rPr>
-        <w:t>Razortusk</w:t>
-      </w:r>
-      <w:proofErr w:type="spellEnd"/>
-      <w:r>
-        <w:rPr>
-          <w:sz w:val="24"/>
-          <w:szCs w:val="24"/>
-        </w:rPr>
-        <w:t xml:space="preserve"> Chariot </w:t>
-      </w:r>
-    </w:p>
-    <w:p>
-      <w:pPr>
-        <w:rPr>
-          <w:sz w:val="24"/>
-          <w:szCs w:val="24"/>
-        </w:rPr>
-      </w:pPr>
-      <w:r>
-        <w:rPr>
-          <w:sz w:val="24"/>
-          <w:szCs w:val="24"/>
-        </w:rPr>
-        <w:t xml:space="preserve">240 - </w:t>
-      </w:r>
-      <w:proofErr w:type="spellStart"/>
-      <w:r>
-        <w:rPr>
-          <w:sz w:val="24"/>
-          <w:szCs w:val="24"/>
-        </w:rPr>
-        <w:t>Razortusk</w:t>
-      </w:r>
-      <w:proofErr w:type="spellEnd"/>
-      <w:r>
-        <w:rPr>
-          <w:sz w:val="24"/>
-          <w:szCs w:val="24"/>
-        </w:rPr>
-        <w:t xml:space="preserve"> Chariot </w:t>
+        <w:t xml:space="preserve">150 - 15 Wildhorn Herd, Shield </w:t>
+      </w:r>
+    </w:p>
+    <w:p>
+      <w:pPr>
+        <w:rPr>
+          <w:sz w:val="24"/>
+          <w:szCs w:val="24"/>
+        </w:rPr>
+      </w:pPr>
+      <w:r>
+        <w:rPr>
+          <w:sz w:val="24"/>
+          <w:szCs w:val="24"/>
+        </w:rPr>
+        <w:t xml:space="preserve">307 - 6 Centaurs, Lance, Ambush, Standard Bearer (Aether Icon), Musician, Champion (Totem Bearer (Black Wing Totem)) </w:t>
+      </w:r>
+    </w:p>
+    <w:p>
+      <w:pPr>
+        <w:rPr>
+          <w:sz w:val="24"/>
+          <w:szCs w:val="24"/>
+        </w:rPr>
+      </w:pPr>
+      <w:r>
+        <w:rPr>
+          <w:sz w:val="24"/>
+          <w:szCs w:val="24"/>
+        </w:rPr>
+        <w:t xml:space="preserve">240 - Razortusk Chariot </w:t>
+      </w:r>
+    </w:p>
+    <w:p>
+      <w:pPr>
+        <w:rPr>
+          <w:sz w:val="24"/>
+          <w:szCs w:val="24"/>
+        </w:rPr>
+      </w:pPr>
+      <w:r>
+        <w:rPr>
+          <w:sz w:val="24"/>
+          <w:szCs w:val="24"/>
+        </w:rPr>
+        <w:t xml:space="preserve">240 - Razortusk Chariot </w:t>
+      </w:r>
+    </w:p>
+    <w:p>
+      <w:pPr>
+        <w:rPr>
+          <w:sz w:val="24"/>
+          <w:szCs w:val="24"/>
+        </w:rPr>
+      </w:pPr>
+      <w:r>
+        <w:rPr>
+          <w:sz w:val="24"/>
+          <w:szCs w:val="24"/>
+        </w:rPr>
+        <w:t xml:space="preserve">240 - Razortusk Chariot </w:t>
+      </w:r>
+    </w:p>
+    <w:p>
+      <w:pPr>
+        <w:rPr>
+          <w:sz w:val="24"/>
+          <w:szCs w:val="24"/>
+        </w:rPr>
+      </w:pPr>
+      <w:r>
+        <w:rPr>
+          <w:sz w:val="24"/>
+          <w:szCs w:val="24"/>
+        </w:rPr>
+        <w:t xml:space="preserve">240 - Razortusk Chariot </w:t>
       </w:r>
     </w:p>
     <w:p>
@@ -1443,33 +942,8 @@
           <w:sz w:val="19"/>
           <w:szCs w:val="19"/>
         </w:rPr>
-        <w:t xml:space="preserve">325 - Vizier, Shield (Willow's Ward), Battle Standard Bearer, Basalt Infusion, Spear, Golden Idol of </w:t>
-      </w:r>
-      <w:proofErr w:type="spellStart"/>
-      <w:r>
-        <w:rPr>
-          <w:sz w:val="19"/>
-          <w:szCs w:val="19"/>
-        </w:rPr>
-        <w:t>Shamut</w:t>
-      </w:r>
-      <w:proofErr w:type="spellEnd"/>
-      <w:r>
-        <w:rPr>
-          <w:sz w:val="19"/>
-          <w:szCs w:val="19"/>
-        </w:rPr>
-        <w:t xml:space="preserve">, Icon of </w:t>
-      </w:r>
-      <w:proofErr w:type="spellStart"/>
-      <w:r>
-        <w:rPr>
-          <w:sz w:val="19"/>
-          <w:szCs w:val="19"/>
-        </w:rPr>
-        <w:t>Ashuruk</w:t>
-      </w:r>
-      <w:proofErr w:type="spellEnd"/>
+        <w:t>325 - Vizier, Shield (Willow's Ward), Battle Standard Bearer, Basalt Infusion, Spear, Golden Idol of Shamut, Icon of Ashuruk</w:t>
+      </w:r>
     </w:p>
     <w:p>
       <w:pPr>
@@ -1686,158 +1160,55 @@
           <w:sz w:val="24"/>
           <w:szCs w:val="24"/>
         </w:rPr>
-        <w:t xml:space="preserve">List </w:t>
-      </w:r>
-      <w:r>
-        <w:rPr>
-          <w:sz w:val="24"/>
-          <w:szCs w:val="24"/>
-        </w:rPr>
-        <w:t xml:space="preserve">Empire of </w:t>
-      </w:r>
-      <w:proofErr w:type="spellStart"/>
-      <w:r>
-        <w:rPr>
-          <w:sz w:val="24"/>
-          <w:szCs w:val="24"/>
-        </w:rPr>
-        <w:t>Sonnstahl</w:t>
-      </w:r>
-      <w:proofErr w:type="spellEnd"/>
-      <w:r>
-        <w:rPr>
-          <w:sz w:val="24"/>
-          <w:szCs w:val="24"/>
-        </w:rPr>
-        <w:t xml:space="preserve"> </w:t>
-      </w:r>
-    </w:p>
-    <w:p>
-      <w:pPr>
-        <w:ind w:left="-1080"/>
-        <w:rPr>
-          <w:sz w:val="24"/>
-          <w:szCs w:val="24"/>
-        </w:rPr>
-      </w:pPr>
-      <w:r>
-        <w:rPr>
-          <w:sz w:val="24"/>
-          <w:szCs w:val="24"/>
-        </w:rPr>
-        <w:t xml:space="preserve">640 - Prelate, General, Altar of Battle, Shield, Plate </w:t>
-      </w:r>
-      <w:proofErr w:type="spellStart"/>
-      <w:r>
-        <w:rPr>
-          <w:sz w:val="24"/>
-          <w:szCs w:val="24"/>
-        </w:rPr>
-        <w:t>Armour</w:t>
-      </w:r>
-      <w:proofErr w:type="spellEnd"/>
-      <w:r>
-        <w:rPr>
-          <w:sz w:val="24"/>
-          <w:szCs w:val="24"/>
-        </w:rPr>
-        <w:t xml:space="preserve"> (Basalt Infusion), Hand Weapon (Hammer of Witches), Obsidian Rock, Lucky Charm </w:t>
-      </w:r>
-    </w:p>
-    <w:p>
-      <w:pPr>
-        <w:ind w:left="-1080"/>
-        <w:rPr>
-          <w:sz w:val="24"/>
-          <w:szCs w:val="24"/>
-        </w:rPr>
-      </w:pPr>
-      <w:r>
-        <w:rPr>
-          <w:sz w:val="24"/>
-          <w:szCs w:val="24"/>
-        </w:rPr>
-        <w:t xml:space="preserve">440 - Wizard, Wizard Master, Cosmology, Light </w:t>
-      </w:r>
-      <w:proofErr w:type="spellStart"/>
-      <w:r>
-        <w:rPr>
-          <w:sz w:val="24"/>
-          <w:szCs w:val="24"/>
-        </w:rPr>
-        <w:t>Armour</w:t>
-      </w:r>
-      <w:proofErr w:type="spellEnd"/>
-      <w:r>
-        <w:rPr>
-          <w:sz w:val="24"/>
-          <w:szCs w:val="24"/>
-        </w:rPr>
-        <w:t xml:space="preserve">, Talisman of Shielding, Crystal Ball </w:t>
-      </w:r>
-    </w:p>
-    <w:p>
-      <w:pPr>
-        <w:ind w:left="-1080"/>
-        <w:rPr>
-          <w:sz w:val="24"/>
-          <w:szCs w:val="24"/>
-        </w:rPr>
-      </w:pPr>
-      <w:r>
-        <w:rPr>
-          <w:sz w:val="24"/>
-          <w:szCs w:val="24"/>
-        </w:rPr>
-        <w:t>340 - Marshal, Battle Standard Bearer (</w:t>
-      </w:r>
-      <w:proofErr w:type="spellStart"/>
-      <w:r>
-        <w:rPr>
-          <w:sz w:val="24"/>
-          <w:szCs w:val="24"/>
-        </w:rPr>
-        <w:t>Aether</w:t>
-      </w:r>
-      <w:proofErr w:type="spellEnd"/>
-      <w:r>
-        <w:rPr>
-          <w:sz w:val="24"/>
-          <w:szCs w:val="24"/>
-        </w:rPr>
-        <w:t xml:space="preserve"> Icon, </w:t>
-      </w:r>
-      <w:proofErr w:type="spellStart"/>
-      <w:r>
-        <w:rPr>
-          <w:sz w:val="24"/>
-          <w:szCs w:val="24"/>
-        </w:rPr>
-        <w:t>Aether</w:t>
-      </w:r>
-      <w:proofErr w:type="spellEnd"/>
-      <w:r>
-        <w:rPr>
-          <w:sz w:val="24"/>
-          <w:szCs w:val="24"/>
-        </w:rPr>
-        <w:t xml:space="preserve"> Icon), Shield, Paired Weapons (Shield Breaker), </w:t>
-      </w:r>
-      <w:proofErr w:type="spellStart"/>
-      <w:r>
-        <w:rPr>
-          <w:sz w:val="24"/>
-          <w:szCs w:val="24"/>
-        </w:rPr>
-        <w:t>Blacksteel</w:t>
-      </w:r>
-      <w:proofErr w:type="spellEnd"/>
-      <w:r>
-        <w:rPr>
-          <w:sz w:val="24"/>
-          <w:szCs w:val="24"/>
-        </w:rPr>
-        <w:t xml:space="preserve">, Great Tactician </w:t>
+        <w:t xml:space="preserve">Empire of Sonnstahl </w:t>
+      </w:r>
+    </w:p>
+    <w:p>
+      <w:pPr>
+        <w:ind w:left="-1080"/>
+        <w:rPr>
+          <w:sz w:val="24"/>
+          <w:szCs w:val="24"/>
+        </w:rPr>
+      </w:pPr>
+      <w:r>
+        <w:rPr>
+          <w:sz w:val="24"/>
+          <w:szCs w:val="24"/>
+        </w:rPr>
+        <w:t xml:space="preserve">640 - Prelate, General, Altar of Battle, Shield, Plate Armour (Basalt Infusion), Hand Weapon (Hammer of Witches), Obsidian Rock, Lucky Charm </w:t>
+      </w:r>
+    </w:p>
+    <w:p>
+      <w:pPr>
+        <w:ind w:left="-1080"/>
+        <w:rPr>
+          <w:sz w:val="24"/>
+          <w:szCs w:val="24"/>
+        </w:rPr>
+      </w:pPr>
+      <w:r>
+        <w:rPr>
+          <w:sz w:val="24"/>
+          <w:szCs w:val="24"/>
+        </w:rPr>
+        <w:t xml:space="preserve">440 - Wizard, Wizard Master, Cosmology, Light Armour, Talisman of Shielding, Crystal Ball </w:t>
+      </w:r>
+    </w:p>
+    <w:p>
+      <w:pPr>
+        <w:ind w:left="-1080"/>
+        <w:rPr>
+          <w:sz w:val="24"/>
+          <w:szCs w:val="24"/>
+        </w:rPr>
+      </w:pPr>
+      <w:r>
+        <w:rPr>
+          <w:sz w:val="24"/>
+          <w:szCs w:val="24"/>
+        </w:rPr>
+        <w:t xml:space="preserve">340 - Marshal, Battle Standard Bearer (Aether Icon, Aether Icon), Shield, Paired Weapons (Shield Breaker), Blacksteel, Great Tactician </w:t>
       </w:r>
     </w:p>
     <w:p>
@@ -2200,55 +1571,23 @@
           <w:sz w:val="24"/>
           <w:szCs w:val="24"/>
         </w:rPr>
-        <w:t xml:space="preserve">610 - 8 </w:t>
-      </w:r>
-      <w:proofErr w:type="spellStart"/>
-      <w:r>
-        <w:rPr>
-          <w:sz w:val="24"/>
-          <w:szCs w:val="24"/>
-        </w:rPr>
-        <w:t>Ghasts</w:t>
-      </w:r>
-      <w:proofErr w:type="spellEnd"/>
-      <w:r>
-        <w:rPr>
-          <w:sz w:val="24"/>
-          <w:szCs w:val="24"/>
-        </w:rPr>
-        <w:t>, Champion</w:t>
-      </w:r>
-    </w:p>
-    <w:p>
-      <w:pPr>
-        <w:ind w:left="-1080"/>
-        <w:rPr>
-          <w:sz w:val="24"/>
-          <w:szCs w:val="24"/>
-        </w:rPr>
-      </w:pPr>
-      <w:r>
-        <w:rPr>
-          <w:sz w:val="24"/>
-          <w:szCs w:val="24"/>
-        </w:rPr>
-        <w:t xml:space="preserve">610 - 8 </w:t>
-      </w:r>
-      <w:proofErr w:type="spellStart"/>
-      <w:r>
-        <w:rPr>
-          <w:sz w:val="24"/>
-          <w:szCs w:val="24"/>
-        </w:rPr>
-        <w:t>Ghasts</w:t>
-      </w:r>
-      <w:proofErr w:type="spellEnd"/>
-      <w:r>
-        <w:rPr>
-          <w:sz w:val="24"/>
-          <w:szCs w:val="24"/>
-        </w:rPr>
-        <w:t>, Champion</w:t>
+        <w:t>610 - 8 Ghasts, Champion</w:t>
+      </w:r>
+    </w:p>
+    <w:p>
+      <w:pPr>
+        <w:ind w:left="-1080"/>
+        <w:rPr>
+          <w:sz w:val="24"/>
+          <w:szCs w:val="24"/>
+        </w:rPr>
+      </w:pPr>
+      <w:r>
+        <w:rPr>
+          <w:sz w:val="24"/>
+          <w:szCs w:val="24"/>
+        </w:rPr>
+        <w:t>610 - 8 Ghasts, Champion</w:t>
       </w:r>
     </w:p>
     <w:p>
@@ -2369,87 +1708,39 @@
           <w:sz w:val="24"/>
           <w:szCs w:val="24"/>
         </w:rPr>
-        <w:t xml:space="preserve">480 - Orc Warlord, General, Feral Orc, War Boar, Light </w:t>
-      </w:r>
-      <w:proofErr w:type="spellStart"/>
-      <w:r>
-        <w:rPr>
-          <w:sz w:val="24"/>
-          <w:szCs w:val="24"/>
-        </w:rPr>
-        <w:t>Armour</w:t>
-      </w:r>
-      <w:proofErr w:type="spellEnd"/>
-      <w:r>
-        <w:rPr>
-          <w:sz w:val="24"/>
-          <w:szCs w:val="24"/>
-        </w:rPr>
-        <w:t xml:space="preserve"> (Essence of Mithril), Hand Weapon (Omen of the Apocalypse) </w:t>
-      </w:r>
-    </w:p>
-    <w:p>
-      <w:pPr>
-        <w:ind w:left="-1080"/>
-        <w:rPr>
-          <w:sz w:val="24"/>
-          <w:szCs w:val="24"/>
-        </w:rPr>
-      </w:pPr>
-      <w:r>
-        <w:rPr>
-          <w:sz w:val="24"/>
-          <w:szCs w:val="24"/>
-        </w:rPr>
-        <w:t xml:space="preserve">370 - Orc Chief, Iron Orc, War Boar, Shield (Dusk Forged), Battle Standard Bearer (Green Tide), Lance, Plate </w:t>
-      </w:r>
-      <w:proofErr w:type="spellStart"/>
-      <w:r>
-        <w:rPr>
-          <w:sz w:val="24"/>
-          <w:szCs w:val="24"/>
-        </w:rPr>
-        <w:t>Armour</w:t>
-      </w:r>
-      <w:proofErr w:type="spellEnd"/>
-      <w:r>
-        <w:rPr>
-          <w:sz w:val="24"/>
-          <w:szCs w:val="24"/>
-        </w:rPr>
-        <w:t xml:space="preserve"> </w:t>
-      </w:r>
-    </w:p>
-    <w:p>
-      <w:pPr>
-        <w:ind w:left="-1080"/>
-        <w:rPr>
-          <w:sz w:val="24"/>
-          <w:szCs w:val="24"/>
-        </w:rPr>
-      </w:pPr>
-      <w:r>
-        <w:rPr>
-          <w:sz w:val="24"/>
-          <w:szCs w:val="24"/>
-        </w:rPr>
-        <w:t>432 - 24x Orc '</w:t>
-      </w:r>
-      <w:proofErr w:type="spellStart"/>
-      <w:r>
-        <w:rPr>
-          <w:sz w:val="24"/>
-          <w:szCs w:val="24"/>
-        </w:rPr>
-        <w:t>Eadbashers</w:t>
-      </w:r>
-      <w:proofErr w:type="spellEnd"/>
-      <w:r>
-        <w:rPr>
-          <w:sz w:val="24"/>
-          <w:szCs w:val="24"/>
-        </w:rPr>
-        <w:t xml:space="preserve">, Common Orc, Paired Weapons, Standard Bearer, Musician, Champion </w:t>
+        <w:t xml:space="preserve">480 - Orc Warlord, General, Feral Orc, War Boar, Light Armour (Essence of Mithril), Hand Weapon (Omen of the Apocalypse) </w:t>
+      </w:r>
+    </w:p>
+    <w:p>
+      <w:pPr>
+        <w:ind w:left="-1080"/>
+        <w:rPr>
+          <w:sz w:val="24"/>
+          <w:szCs w:val="24"/>
+        </w:rPr>
+      </w:pPr>
+      <w:r>
+        <w:rPr>
+          <w:sz w:val="24"/>
+          <w:szCs w:val="24"/>
+        </w:rPr>
+        <w:t xml:space="preserve">370 - Orc Chief, Iron Orc, War Boar, Shield (Dusk Forged), Battle Standard Bearer (Green Tide), Lance, Plate Armour </w:t>
+      </w:r>
+    </w:p>
+    <w:p>
+      <w:pPr>
+        <w:ind w:left="-1080"/>
+        <w:rPr>
+          <w:sz w:val="24"/>
+          <w:szCs w:val="24"/>
+        </w:rPr>
+      </w:pPr>
+      <w:r>
+        <w:rPr>
+          <w:sz w:val="24"/>
+          <w:szCs w:val="24"/>
+        </w:rPr>
+        <w:t xml:space="preserve">432 - 24x Orc 'Eadbashers, Common Orc, Paired Weapons, Standard Bearer, Musician, Champion </w:t>
       </w:r>
     </w:p>
     <w:p>
@@ -2601,23 +1892,13 @@
           <w:szCs w:val="24"/>
         </w:rPr>
       </w:pPr>
-      <w:proofErr w:type="spellStart"/>
       <w:r>
         <w:rPr>
           <w:b/>
           <w:sz w:val="24"/>
           <w:szCs w:val="24"/>
         </w:rPr>
-        <w:t>Karanadon</w:t>
-      </w:r>
-      <w:proofErr w:type="spellEnd"/>
-      <w:r>
-        <w:rPr>
-          <w:b/>
-          <w:sz w:val="24"/>
-          <w:szCs w:val="24"/>
-        </w:rPr>
-        <w:t>- josh</w:t>
+        <w:t>Karanadon- josh</w:t>
       </w:r>
     </w:p>
     <w:p>
@@ -2680,71 +1961,7 @@
           <w:sz w:val="24"/>
           <w:szCs w:val="24"/>
         </w:rPr>
-        <w:t xml:space="preserve">555 - Sorcerer, General, Dark Chariot, Wizard Master, Evocation, Plate </w:t>
-      </w:r>
-      <w:proofErr w:type="spellStart"/>
-      <w:r>
-        <w:rPr>
-          <w:sz w:val="24"/>
-          <w:szCs w:val="24"/>
-        </w:rPr>
-        <w:t>Armour</w:t>
-      </w:r>
-      <w:proofErr w:type="spellEnd"/>
-      <w:r>
-        <w:rPr>
-          <w:sz w:val="24"/>
-          <w:szCs w:val="24"/>
-        </w:rPr>
-        <w:t xml:space="preserve"> (Death Cheater) 495 - </w:t>
-      </w:r>
-      <w:proofErr w:type="spellStart"/>
-      <w:r>
-        <w:rPr>
-          <w:sz w:val="24"/>
-          <w:szCs w:val="24"/>
-        </w:rPr>
-        <w:t>Doomlord</w:t>
-      </w:r>
-      <w:proofErr w:type="spellEnd"/>
-      <w:r>
-        <w:rPr>
-          <w:sz w:val="24"/>
-          <w:szCs w:val="24"/>
-        </w:rPr>
-        <w:t xml:space="preserve">, Shield, </w:t>
-      </w:r>
-      <w:proofErr w:type="spellStart"/>
-      <w:r>
-        <w:rPr>
-          <w:sz w:val="24"/>
-          <w:szCs w:val="24"/>
-        </w:rPr>
-        <w:t>Hellforged</w:t>
-      </w:r>
-      <w:proofErr w:type="spellEnd"/>
-      <w:r>
-        <w:rPr>
-          <w:sz w:val="24"/>
-          <w:szCs w:val="24"/>
-        </w:rPr>
-        <w:t xml:space="preserve"> </w:t>
-      </w:r>
-      <w:proofErr w:type="spellStart"/>
-      <w:r>
-        <w:rPr>
-          <w:sz w:val="24"/>
-          <w:szCs w:val="24"/>
-        </w:rPr>
-        <w:t>Armour</w:t>
-      </w:r>
-      <w:proofErr w:type="spellEnd"/>
-      <w:r>
-        <w:rPr>
-          <w:sz w:val="24"/>
-          <w:szCs w:val="24"/>
-        </w:rPr>
-        <w:t xml:space="preserve"> (Basalt Infusion), Halberd (Supernatural Dexterity), Talisman of Shielding </w:t>
+        <w:t xml:space="preserve">555 - Sorcerer, General, Dark Chariot, Wizard Master, Evocation, Plate Armour (Death Cheater) 495 - Doomlord, Shield, Hellforged Armour (Basalt Infusion), Halberd (Supernatural Dexterity), Talisman of Shielding </w:t>
       </w:r>
     </w:p>
     <w:p>
@@ -2776,23 +1993,7 @@
           <w:sz w:val="24"/>
           <w:szCs w:val="24"/>
         </w:rPr>
-        <w:t xml:space="preserve">119 - 8 </w:t>
-      </w:r>
-      <w:proofErr w:type="spellStart"/>
-      <w:r>
-        <w:rPr>
-          <w:sz w:val="24"/>
-          <w:szCs w:val="24"/>
-        </w:rPr>
-        <w:t>Warhounds</w:t>
-      </w:r>
-      <w:proofErr w:type="spellEnd"/>
-      <w:r>
-        <w:rPr>
-          <w:sz w:val="24"/>
-          <w:szCs w:val="24"/>
-        </w:rPr>
-        <w:t xml:space="preserve"> </w:t>
+        <w:t xml:space="preserve">119 - 8 Warhounds </w:t>
       </w:r>
     </w:p>
     <w:p>
@@ -2872,23 +2073,7 @@
           <w:sz w:val="24"/>
           <w:szCs w:val="24"/>
         </w:rPr>
-        <w:t xml:space="preserve">490 - </w:t>
-      </w:r>
-      <w:proofErr w:type="spellStart"/>
-      <w:r>
-        <w:rPr>
-          <w:sz w:val="24"/>
-          <w:szCs w:val="24"/>
-        </w:rPr>
-        <w:t>Feldrak</w:t>
-      </w:r>
-      <w:proofErr w:type="spellEnd"/>
-      <w:r>
-        <w:rPr>
-          <w:sz w:val="24"/>
-          <w:szCs w:val="24"/>
-        </w:rPr>
-        <w:t xml:space="preserve"> Elder, Paired Weapons</w:t>
+        <w:t>490 - Feldrak Elder, Paired Weapons</w:t>
       </w:r>
     </w:p>
     <w:p>
@@ -2980,71 +2165,23 @@
           <w:sz w:val="24"/>
           <w:szCs w:val="24"/>
         </w:rPr>
-        <w:t xml:space="preserve">830 - Sentinel of </w:t>
-      </w:r>
-      <w:proofErr w:type="spellStart"/>
-      <w:r>
-        <w:rPr>
-          <w:sz w:val="24"/>
-          <w:szCs w:val="24"/>
-        </w:rPr>
-        <w:t>Nukuja</w:t>
-      </w:r>
-      <w:proofErr w:type="spellEnd"/>
-      <w:r>
-        <w:rPr>
-          <w:sz w:val="24"/>
-          <w:szCs w:val="24"/>
-        </w:rPr>
-        <w:t xml:space="preserve">, General (Greater Dominion), Dark Pulpit, Thaumaturgy, Withering </w:t>
-      </w:r>
-      <w:proofErr w:type="spellStart"/>
-      <w:r>
-        <w:rPr>
-          <w:sz w:val="24"/>
-          <w:szCs w:val="24"/>
-        </w:rPr>
-        <w:t>Vapour</w:t>
-      </w:r>
-      <w:proofErr w:type="spellEnd"/>
-      <w:r>
-        <w:rPr>
-          <w:sz w:val="24"/>
-          <w:szCs w:val="24"/>
-        </w:rPr>
-        <w:t xml:space="preserve"> (Guiding Mirrored Scales) </w:t>
-      </w:r>
-    </w:p>
-    <w:p>
-      <w:pPr>
-        <w:ind w:left="-1080"/>
-        <w:rPr>
-          <w:sz w:val="24"/>
-          <w:szCs w:val="24"/>
-        </w:rPr>
-      </w:pPr>
-      <w:r>
-        <w:rPr>
-          <w:sz w:val="24"/>
-          <w:szCs w:val="24"/>
-        </w:rPr>
-        <w:t xml:space="preserve">320 - Harbinger of Father Chaos, Wizard (Wizard Adept, Divination), Withering </w:t>
-      </w:r>
-      <w:proofErr w:type="spellStart"/>
-      <w:r>
-        <w:rPr>
-          <w:sz w:val="24"/>
-          <w:szCs w:val="24"/>
-        </w:rPr>
-        <w:t>Vapour</w:t>
-      </w:r>
-      <w:proofErr w:type="spellEnd"/>
-      <w:r>
-        <w:rPr>
-          <w:sz w:val="24"/>
-          <w:szCs w:val="24"/>
-        </w:rPr>
-        <w:t xml:space="preserve"> </w:t>
+        <w:t xml:space="preserve">830 - Sentinel of Nukuja, General (Greater Dominion), Dark Pulpit, Thaumaturgy, Withering Vapour (Guiding Mirrored Scales) </w:t>
+      </w:r>
+    </w:p>
+    <w:p>
+      <w:pPr>
+        <w:ind w:left="-1080"/>
+        <w:rPr>
+          <w:sz w:val="24"/>
+          <w:szCs w:val="24"/>
+        </w:rPr>
+      </w:pPr>
+      <w:r>
+        <w:rPr>
+          <w:sz w:val="24"/>
+          <w:szCs w:val="24"/>
+        </w:rPr>
+        <w:t xml:space="preserve">320 - Harbinger of Father Chaos, Wizard (Wizard Adept, Divination), Withering Vapour </w:t>
       </w:r>
     </w:p>
     <w:p>
@@ -3294,183 +2431,71 @@
           <w:szCs w:val="24"/>
         </w:rPr>
         <w:lastRenderedPageBreak/>
-        <w:t xml:space="preserve">380 - Warlock Outcast, Wizard Master, Evocation 365 - </w:t>
-      </w:r>
-      <w:proofErr w:type="spellStart"/>
-      <w:r>
-        <w:rPr>
-          <w:sz w:val="24"/>
-          <w:szCs w:val="24"/>
-        </w:rPr>
-        <w:t>Silexian</w:t>
-      </w:r>
-      <w:proofErr w:type="spellEnd"/>
-      <w:r>
-        <w:rPr>
-          <w:sz w:val="24"/>
-          <w:szCs w:val="24"/>
-        </w:rPr>
-        <w:t xml:space="preserve"> Officer, Elven Horse, Battle Standard Bearer (</w:t>
-      </w:r>
-      <w:proofErr w:type="spellStart"/>
-      <w:r>
-        <w:rPr>
-          <w:sz w:val="24"/>
-          <w:szCs w:val="24"/>
-        </w:rPr>
-        <w:t>Aether</w:t>
-      </w:r>
-      <w:proofErr w:type="spellEnd"/>
-      <w:r>
-        <w:rPr>
-          <w:sz w:val="24"/>
-          <w:szCs w:val="24"/>
-        </w:rPr>
-        <w:t xml:space="preserve"> Icon, </w:t>
-      </w:r>
-      <w:proofErr w:type="spellStart"/>
-      <w:r>
-        <w:rPr>
-          <w:sz w:val="24"/>
-          <w:szCs w:val="24"/>
-        </w:rPr>
-        <w:t>Aether</w:t>
-      </w:r>
-      <w:proofErr w:type="spellEnd"/>
-      <w:r>
-        <w:rPr>
-          <w:sz w:val="24"/>
-          <w:szCs w:val="24"/>
-        </w:rPr>
-        <w:t xml:space="preserve"> Icon), Shield (Dusk Forged), Alchemist's Alloy, Lance, Potion of Strength </w:t>
-      </w:r>
-    </w:p>
-    <w:p>
-      <w:pPr>
-        <w:ind w:left="-1080"/>
-        <w:rPr>
-          <w:sz w:val="24"/>
-          <w:szCs w:val="24"/>
-        </w:rPr>
-      </w:pPr>
-      <w:r>
-        <w:rPr>
-          <w:sz w:val="24"/>
-          <w:szCs w:val="24"/>
-        </w:rPr>
-        <w:t xml:space="preserve">575 - 35 </w:t>
-      </w:r>
-      <w:proofErr w:type="spellStart"/>
-      <w:r>
-        <w:rPr>
-          <w:sz w:val="24"/>
-          <w:szCs w:val="24"/>
-        </w:rPr>
-        <w:t>Silexian</w:t>
-      </w:r>
-      <w:proofErr w:type="spellEnd"/>
-      <w:r>
-        <w:rPr>
-          <w:sz w:val="24"/>
-          <w:szCs w:val="24"/>
-        </w:rPr>
-        <w:t xml:space="preserve"> Spears, Standard Bearer (Executioner's Icon), Musician, Champion </w:t>
-      </w:r>
-    </w:p>
-    <w:p>
-      <w:pPr>
-        <w:ind w:left="-1080"/>
-        <w:rPr>
-          <w:sz w:val="24"/>
-          <w:szCs w:val="24"/>
-        </w:rPr>
-      </w:pPr>
-      <w:r>
-        <w:rPr>
-          <w:sz w:val="24"/>
-          <w:szCs w:val="24"/>
-        </w:rPr>
-        <w:t xml:space="preserve">312 - 19 </w:t>
-      </w:r>
-      <w:proofErr w:type="spellStart"/>
-      <w:r>
-        <w:rPr>
-          <w:sz w:val="24"/>
-          <w:szCs w:val="24"/>
-        </w:rPr>
-        <w:t>Silexian</w:t>
-      </w:r>
-      <w:proofErr w:type="spellEnd"/>
-      <w:r>
-        <w:rPr>
-          <w:sz w:val="24"/>
-          <w:szCs w:val="24"/>
-        </w:rPr>
-        <w:t xml:space="preserve"> Auxiliaries, Champion, Musician, Standard Bearer </w:t>
-      </w:r>
-    </w:p>
-    <w:p>
-      <w:pPr>
-        <w:ind w:left="-1080"/>
-        <w:rPr>
-          <w:sz w:val="24"/>
-          <w:szCs w:val="24"/>
-        </w:rPr>
-      </w:pPr>
-      <w:r>
-        <w:rPr>
-          <w:sz w:val="24"/>
-          <w:szCs w:val="24"/>
-        </w:rPr>
-        <w:t xml:space="preserve">240 - 15 </w:t>
-      </w:r>
-      <w:proofErr w:type="spellStart"/>
-      <w:r>
-        <w:rPr>
-          <w:sz w:val="24"/>
-          <w:szCs w:val="24"/>
-        </w:rPr>
-        <w:t>Silexian</w:t>
-      </w:r>
-      <w:proofErr w:type="spellEnd"/>
-      <w:r>
-        <w:rPr>
-          <w:sz w:val="24"/>
-          <w:szCs w:val="24"/>
-        </w:rPr>
-        <w:t xml:space="preserve"> Auxiliaries, Musician </w:t>
-      </w:r>
-    </w:p>
-    <w:p>
-      <w:pPr>
-        <w:ind w:left="-1080"/>
-        <w:rPr>
-          <w:sz w:val="24"/>
-          <w:szCs w:val="24"/>
-        </w:rPr>
-      </w:pPr>
-      <w:r>
-        <w:rPr>
-          <w:sz w:val="24"/>
-          <w:szCs w:val="24"/>
-        </w:rPr>
-        <w:t>548 - 24 Judicators, Champion, Musician, Standard Bearer (</w:t>
-      </w:r>
-      <w:proofErr w:type="spellStart"/>
-      <w:r>
-        <w:rPr>
-          <w:sz w:val="24"/>
-          <w:szCs w:val="24"/>
-        </w:rPr>
-        <w:t>Aether</w:t>
-      </w:r>
-      <w:proofErr w:type="spellEnd"/>
-      <w:r>
-        <w:rPr>
-          <w:sz w:val="24"/>
-          <w:szCs w:val="24"/>
-        </w:rPr>
-        <w:t xml:space="preserve"> Icon) </w:t>
+        <w:t xml:space="preserve">380 - Warlock Outcast, Wizard Master, Evocation 365 - Silexian Officer, Elven Horse, Battle Standard Bearer (Aether Icon, Aether Icon), Shield (Dusk Forged), Alchemist's Alloy, Lance, Potion of Strength </w:t>
+      </w:r>
+    </w:p>
+    <w:p>
+      <w:pPr>
+        <w:ind w:left="-1080"/>
+        <w:rPr>
+          <w:sz w:val="24"/>
+          <w:szCs w:val="24"/>
+        </w:rPr>
+      </w:pPr>
+      <w:r>
+        <w:rPr>
+          <w:sz w:val="24"/>
+          <w:szCs w:val="24"/>
+        </w:rPr>
+        <w:t xml:space="preserve">575 - 35 Silexian Spears, Standard Bearer (Executioner's Icon), Musician, Champion </w:t>
+      </w:r>
+    </w:p>
+    <w:p>
+      <w:pPr>
+        <w:ind w:left="-1080"/>
+        <w:rPr>
+          <w:sz w:val="24"/>
+          <w:szCs w:val="24"/>
+        </w:rPr>
+      </w:pPr>
+      <w:r>
+        <w:rPr>
+          <w:sz w:val="24"/>
+          <w:szCs w:val="24"/>
+        </w:rPr>
+        <w:t xml:space="preserve">312 - 19 Silexian Auxiliaries, Champion, Musician, Standard Bearer </w:t>
+      </w:r>
+    </w:p>
+    <w:p>
+      <w:pPr>
+        <w:ind w:left="-1080"/>
+        <w:rPr>
+          <w:sz w:val="24"/>
+          <w:szCs w:val="24"/>
+        </w:rPr>
+      </w:pPr>
+      <w:r>
+        <w:rPr>
+          <w:sz w:val="24"/>
+          <w:szCs w:val="24"/>
+        </w:rPr>
+        <w:t xml:space="preserve">240 - 15 Silexian Auxiliaries, Musician </w:t>
+      </w:r>
+    </w:p>
+    <w:p>
+      <w:pPr>
+        <w:ind w:left="-1080"/>
+        <w:rPr>
+          <w:sz w:val="24"/>
+          <w:szCs w:val="24"/>
+        </w:rPr>
+      </w:pPr>
+      <w:r>
+        <w:rPr>
+          <w:sz w:val="24"/>
+          <w:szCs w:val="24"/>
+        </w:rPr>
+        <w:t xml:space="preserve">548 - 24 Judicators, Champion, Musician, Standard Bearer (Aether Icon) </w:t>
       </w:r>
     </w:p>
     <w:p>
@@ -3554,7 +2579,6 @@
           <w:szCs w:val="24"/>
         </w:rPr>
       </w:pPr>
-      <w:proofErr w:type="spellStart"/>
       <w:r>
         <w:rPr>
           <w:sz w:val="24"/>
@@ -3562,7 +2586,6 @@
         </w:rPr>
         <w:t>Erdem</w:t>
       </w:r>
-      <w:proofErr w:type="spellEnd"/>
     </w:p>
     <w:p>
       <w:pPr>
@@ -3593,263 +2616,87 @@
           <w:sz w:val="24"/>
           <w:szCs w:val="24"/>
         </w:rPr>
-        <w:t xml:space="preserve">635 - Shaman, General, Wizard Master, Pyromancy, Light </w:t>
-      </w:r>
-      <w:proofErr w:type="spellStart"/>
-      <w:r>
-        <w:rPr>
-          <w:sz w:val="24"/>
-          <w:szCs w:val="24"/>
-        </w:rPr>
-        <w:t>Armour</w:t>
-      </w:r>
-      <w:proofErr w:type="spellEnd"/>
-      <w:r>
-        <w:rPr>
-          <w:sz w:val="24"/>
-          <w:szCs w:val="24"/>
-        </w:rPr>
-        <w:t xml:space="preserve"> (Destiny's Call), Iron Fist, </w:t>
-      </w:r>
-      <w:proofErr w:type="spellStart"/>
-      <w:r>
-        <w:rPr>
-          <w:sz w:val="24"/>
-          <w:szCs w:val="24"/>
-        </w:rPr>
-        <w:t>Lygur's</w:t>
-      </w:r>
-      <w:proofErr w:type="spellEnd"/>
-      <w:r>
-        <w:rPr>
-          <w:sz w:val="24"/>
-          <w:szCs w:val="24"/>
-        </w:rPr>
-        <w:t xml:space="preserve"> Tongue, </w:t>
-      </w:r>
-      <w:proofErr w:type="spellStart"/>
-      <w:r>
-        <w:rPr>
-          <w:sz w:val="24"/>
-          <w:szCs w:val="24"/>
-        </w:rPr>
-        <w:t>Rampager's</w:t>
-      </w:r>
-      <w:proofErr w:type="spellEnd"/>
-      <w:r>
-        <w:rPr>
-          <w:sz w:val="24"/>
-          <w:szCs w:val="24"/>
-        </w:rPr>
-        <w:t xml:space="preserve"> Chain, Firebrand </w:t>
-      </w:r>
-    </w:p>
-    <w:p>
-      <w:pPr>
-        <w:ind w:left="-1080"/>
-        <w:rPr>
-          <w:sz w:val="24"/>
-          <w:szCs w:val="24"/>
-        </w:rPr>
-      </w:pPr>
-      <w:r>
-        <w:rPr>
-          <w:sz w:val="24"/>
-          <w:szCs w:val="24"/>
-        </w:rPr>
-        <w:t xml:space="preserve">405 - Khan, Battle Standard Bearer, Heavy </w:t>
-      </w:r>
-      <w:proofErr w:type="spellStart"/>
-      <w:r>
-        <w:rPr>
-          <w:sz w:val="24"/>
-          <w:szCs w:val="24"/>
-        </w:rPr>
-        <w:t>Armour</w:t>
-      </w:r>
-      <w:proofErr w:type="spellEnd"/>
-      <w:r>
-        <w:rPr>
-          <w:sz w:val="24"/>
-          <w:szCs w:val="24"/>
-        </w:rPr>
-        <w:t xml:space="preserve"> (Essence of Mithril), Paired Weapons (Supernatural Dexterity), Ogre Crossbow, Obsidian Rock, Cult Leader </w:t>
-      </w:r>
-    </w:p>
-    <w:p>
-      <w:pPr>
-        <w:ind w:left="-1080"/>
-        <w:rPr>
-          <w:sz w:val="24"/>
-          <w:szCs w:val="24"/>
-        </w:rPr>
-      </w:pPr>
-      <w:r>
-        <w:rPr>
-          <w:sz w:val="24"/>
-          <w:szCs w:val="24"/>
-        </w:rPr>
-        <w:t>617 - 10 Tribesmen, Iron Fist, Standard Bearer (</w:t>
-      </w:r>
-      <w:proofErr w:type="spellStart"/>
-      <w:r>
-        <w:rPr>
-          <w:sz w:val="24"/>
-          <w:szCs w:val="24"/>
-        </w:rPr>
-        <w:t>Aether</w:t>
-      </w:r>
-      <w:proofErr w:type="spellEnd"/>
-      <w:r>
-        <w:rPr>
-          <w:sz w:val="24"/>
-          <w:szCs w:val="24"/>
-        </w:rPr>
-        <w:t xml:space="preserve"> Icon), Musician, Champion </w:t>
-      </w:r>
-    </w:p>
-    <w:p>
-      <w:pPr>
-        <w:ind w:left="-1080"/>
-        <w:rPr>
-          <w:sz w:val="24"/>
-          <w:szCs w:val="24"/>
-        </w:rPr>
-      </w:pPr>
-      <w:r>
-        <w:rPr>
-          <w:sz w:val="24"/>
-          <w:szCs w:val="24"/>
-        </w:rPr>
-        <w:t xml:space="preserve">265 - 30 </w:t>
-      </w:r>
-      <w:proofErr w:type="spellStart"/>
-      <w:r>
-        <w:rPr>
-          <w:sz w:val="24"/>
-          <w:szCs w:val="24"/>
-        </w:rPr>
-        <w:t>Scraplings</w:t>
-      </w:r>
-      <w:proofErr w:type="spellEnd"/>
-      <w:r>
-        <w:rPr>
-          <w:sz w:val="24"/>
-          <w:szCs w:val="24"/>
-        </w:rPr>
-        <w:t xml:space="preserve">, Bow, Standard Bearer, Musician, </w:t>
-      </w:r>
-      <w:proofErr w:type="spellStart"/>
-      <w:r>
-        <w:rPr>
-          <w:sz w:val="24"/>
-          <w:szCs w:val="24"/>
-        </w:rPr>
-        <w:t>Scrapling</w:t>
-      </w:r>
-      <w:proofErr w:type="spellEnd"/>
-      <w:r>
-        <w:rPr>
-          <w:sz w:val="24"/>
-          <w:szCs w:val="24"/>
-        </w:rPr>
-        <w:t xml:space="preserve"> Foreman (Halberd) </w:t>
-      </w:r>
-    </w:p>
-    <w:p>
-      <w:pPr>
-        <w:ind w:left="-1080"/>
-        <w:rPr>
-          <w:sz w:val="24"/>
-          <w:szCs w:val="24"/>
-        </w:rPr>
-      </w:pPr>
-      <w:r>
-        <w:rPr>
-          <w:sz w:val="24"/>
-          <w:szCs w:val="24"/>
-        </w:rPr>
-        <w:t xml:space="preserve">265 - 30 </w:t>
-      </w:r>
-      <w:proofErr w:type="spellStart"/>
-      <w:r>
-        <w:rPr>
-          <w:sz w:val="24"/>
-          <w:szCs w:val="24"/>
-        </w:rPr>
-        <w:t>Scraplings</w:t>
-      </w:r>
-      <w:proofErr w:type="spellEnd"/>
-      <w:r>
-        <w:rPr>
-          <w:sz w:val="24"/>
-          <w:szCs w:val="24"/>
-        </w:rPr>
-        <w:t xml:space="preserve">, Bow, Standard Bearer, Musician, </w:t>
-      </w:r>
-      <w:proofErr w:type="spellStart"/>
-      <w:r>
-        <w:rPr>
-          <w:sz w:val="24"/>
-          <w:szCs w:val="24"/>
-        </w:rPr>
-        <w:t>Scrapling</w:t>
-      </w:r>
-      <w:proofErr w:type="spellEnd"/>
-      <w:r>
-        <w:rPr>
-          <w:sz w:val="24"/>
-          <w:szCs w:val="24"/>
-        </w:rPr>
-        <w:t xml:space="preserve"> Foreman (Halberd) </w:t>
-      </w:r>
-    </w:p>
-    <w:p>
-      <w:pPr>
-        <w:ind w:left="-1080"/>
-        <w:rPr>
-          <w:sz w:val="24"/>
-          <w:szCs w:val="24"/>
-        </w:rPr>
-      </w:pPr>
-      <w:r>
-        <w:rPr>
-          <w:sz w:val="24"/>
-          <w:szCs w:val="24"/>
-        </w:rPr>
-        <w:t xml:space="preserve">846 - 8 Mercenary Veterans, Paired Weapons, Plate </w:t>
-      </w:r>
-      <w:proofErr w:type="spellStart"/>
-      <w:r>
-        <w:rPr>
-          <w:sz w:val="24"/>
-          <w:szCs w:val="24"/>
-        </w:rPr>
-        <w:t>Armour</w:t>
-      </w:r>
-      <w:proofErr w:type="spellEnd"/>
-      <w:r>
-        <w:rPr>
-          <w:sz w:val="24"/>
-          <w:szCs w:val="24"/>
-        </w:rPr>
-        <w:t xml:space="preserve">, Magic Resistance, Standard Bearer (Banner of the </w:t>
-      </w:r>
-      <w:proofErr w:type="spellStart"/>
-      <w:r>
-        <w:rPr>
-          <w:sz w:val="24"/>
-          <w:szCs w:val="24"/>
-        </w:rPr>
-        <w:t>Gyengget</w:t>
-      </w:r>
-      <w:proofErr w:type="spellEnd"/>
-      <w:r>
-        <w:rPr>
-          <w:sz w:val="24"/>
-          <w:szCs w:val="24"/>
-        </w:rPr>
-        <w:t xml:space="preserve">), Musician, Champion </w:t>
+        <w:t xml:space="preserve">635 - Shaman, General, Wizard Master, Pyromancy, Light Armour (Destiny's Call), Iron Fist, Lygur's Tongue, Rampager's Chain, Firebrand </w:t>
+      </w:r>
+    </w:p>
+    <w:p>
+      <w:pPr>
+        <w:ind w:left="-1080"/>
+        <w:rPr>
+          <w:sz w:val="24"/>
+          <w:szCs w:val="24"/>
+        </w:rPr>
+      </w:pPr>
+      <w:r>
+        <w:rPr>
+          <w:sz w:val="24"/>
+          <w:szCs w:val="24"/>
+        </w:rPr>
+        <w:t xml:space="preserve">405 - Khan, Battle Standard Bearer, Heavy Armour (Essence of Mithril), Paired Weapons (Supernatural Dexterity), Ogre Crossbow, Obsidian Rock, Cult Leader </w:t>
+      </w:r>
+    </w:p>
+    <w:p>
+      <w:pPr>
+        <w:ind w:left="-1080"/>
+        <w:rPr>
+          <w:sz w:val="24"/>
+          <w:szCs w:val="24"/>
+        </w:rPr>
+      </w:pPr>
+      <w:r>
+        <w:rPr>
+          <w:sz w:val="24"/>
+          <w:szCs w:val="24"/>
+        </w:rPr>
+        <w:t xml:space="preserve">617 - 10 Tribesmen, Iron Fist, Standard Bearer (Aether Icon), Musician, Champion </w:t>
+      </w:r>
+    </w:p>
+    <w:p>
+      <w:pPr>
+        <w:ind w:left="-1080"/>
+        <w:rPr>
+          <w:sz w:val="24"/>
+          <w:szCs w:val="24"/>
+        </w:rPr>
+      </w:pPr>
+      <w:r>
+        <w:rPr>
+          <w:sz w:val="24"/>
+          <w:szCs w:val="24"/>
+        </w:rPr>
+        <w:t xml:space="preserve">265 - 30 Scraplings, Bow, Standard Bearer, Musician, Scrapling Foreman (Halberd) </w:t>
+      </w:r>
+    </w:p>
+    <w:p>
+      <w:pPr>
+        <w:ind w:left="-1080"/>
+        <w:rPr>
+          <w:sz w:val="24"/>
+          <w:szCs w:val="24"/>
+        </w:rPr>
+      </w:pPr>
+      <w:r>
+        <w:rPr>
+          <w:sz w:val="24"/>
+          <w:szCs w:val="24"/>
+        </w:rPr>
+        <w:t xml:space="preserve">265 - 30 Scraplings, Bow, Standard Bearer, Musician, Scrapling Foreman (Halberd) </w:t>
+      </w:r>
+    </w:p>
+    <w:p>
+      <w:pPr>
+        <w:ind w:left="-1080"/>
+        <w:rPr>
+          <w:sz w:val="24"/>
+          <w:szCs w:val="24"/>
+        </w:rPr>
+      </w:pPr>
+      <w:r>
+        <w:rPr>
+          <w:sz w:val="24"/>
+          <w:szCs w:val="24"/>
+        </w:rPr>
+        <w:t xml:space="preserve">846 - 8 Mercenary Veterans, Paired Weapons, Plate Armour, Magic Resistance, Standard Bearer (Banner of the Gyengget), Musician, Champion </w:t>
       </w:r>
     </w:p>
     <w:p>
@@ -3929,23 +2776,7 @@
           <w:sz w:val="24"/>
           <w:szCs w:val="24"/>
         </w:rPr>
-        <w:t>445 - 6 Bombardiers, Standard Bearer (</w:t>
-      </w:r>
-      <w:proofErr w:type="spellStart"/>
-      <w:r>
-        <w:rPr>
-          <w:sz w:val="24"/>
-          <w:szCs w:val="24"/>
-        </w:rPr>
-        <w:t>Aether</w:t>
-      </w:r>
-      <w:proofErr w:type="spellEnd"/>
-      <w:r>
-        <w:rPr>
-          <w:sz w:val="24"/>
-          <w:szCs w:val="24"/>
-        </w:rPr>
-        <w:t xml:space="preserve"> Icon), Musician, Champion </w:t>
+        <w:t xml:space="preserve">445 - 6 Bombardiers, Standard Bearer (Aether Icon), Musician, Champion </w:t>
       </w:r>
     </w:p>
     <w:p>
@@ -4043,33 +2874,8 @@
           <w:sz w:val="24"/>
           <w:szCs w:val="24"/>
         </w:rPr>
-        <w:t xml:space="preserve">710 - King, General, War Throne, Rune of </w:t>
-      </w:r>
-      <w:proofErr w:type="gramStart"/>
-      <w:r>
-        <w:rPr>
-          <w:sz w:val="24"/>
-          <w:szCs w:val="24"/>
-        </w:rPr>
-        <w:t>Iron,  Hand</w:t>
-      </w:r>
-      <w:proofErr w:type="gramEnd"/>
-      <w:r>
-        <w:rPr>
-          <w:sz w:val="24"/>
-          <w:szCs w:val="24"/>
-        </w:rPr>
-        <w:t xml:space="preserve"> Weapon (2x Rune of Fury, Rune of Craftsmanship), Rune of the Courage, 2x Rune of Shielding, </w:t>
-      </w:r>
-      <w:proofErr w:type="spellStart"/>
-      <w:r>
-        <w:rPr>
-          <w:sz w:val="24"/>
-          <w:szCs w:val="24"/>
-        </w:rPr>
-        <w:t>Holdstone</w:t>
-      </w:r>
-      <w:proofErr w:type="spellEnd"/>
+        <w:t>710 - King, General, War Throne, Rune of Iron,  Hand Weapon (2x Rune of Fury, Rune of Craftsmanship), Rune of the Courage, 2x Rune of Shielding, Holdstone</w:t>
+      </w:r>
     </w:p>
     <w:p>
       <w:pPr>
@@ -4286,48 +3092,23 @@
           <w:sz w:val="24"/>
           <w:szCs w:val="24"/>
         </w:rPr>
-        <w:t xml:space="preserve">Kingdom of </w:t>
-      </w:r>
-      <w:proofErr w:type="spellStart"/>
-      <w:r>
-        <w:rPr>
-          <w:sz w:val="24"/>
-          <w:szCs w:val="24"/>
-        </w:rPr>
-        <w:t>Equitaine</w:t>
-      </w:r>
-      <w:proofErr w:type="spellEnd"/>
-    </w:p>
-    <w:p>
-      <w:pPr>
-        <w:ind w:left="-1080"/>
-        <w:rPr>
-          <w:sz w:val="24"/>
-          <w:szCs w:val="24"/>
-        </w:rPr>
-      </w:pPr>
-      <w:r>
-        <w:rPr>
-          <w:sz w:val="24"/>
-          <w:szCs w:val="24"/>
-        </w:rPr>
-        <w:t xml:space="preserve">440 - Duke, General, Shield (Faith of Percival), Ghostly Guard, Hand Weapon (Tristan's Resolve), Dragon Staff, </w:t>
-      </w:r>
-      <w:proofErr w:type="spellStart"/>
-      <w:r>
-        <w:rPr>
-          <w:sz w:val="24"/>
-          <w:szCs w:val="24"/>
-        </w:rPr>
-        <w:t>Dragonfire</w:t>
-      </w:r>
-      <w:proofErr w:type="spellEnd"/>
-      <w:r>
-        <w:rPr>
-          <w:sz w:val="24"/>
-          <w:szCs w:val="24"/>
-        </w:rPr>
-        <w:t xml:space="preserve"> Gem, Humility, Grail Oath </w:t>
+        <w:t>Kingdom of Equitaine</w:t>
+      </w:r>
+    </w:p>
+    <w:p>
+      <w:pPr>
+        <w:ind w:left="-1080"/>
+        <w:rPr>
+          <w:sz w:val="24"/>
+          <w:szCs w:val="24"/>
+        </w:rPr>
+      </w:pPr>
+      <w:r>
+        <w:rPr>
+          <w:sz w:val="24"/>
+          <w:szCs w:val="24"/>
+        </w:rPr>
+        <w:t xml:space="preserve">440 - Duke, General, Shield (Faith of Percival), Ghostly Guard, Hand Weapon (Tristan's Resolve), Dragon Staff, Dragonfire Gem, Humility, Grail Oath </w:t>
       </w:r>
     </w:p>
     <w:p>
@@ -4471,55 +3252,23 @@
           <w:sz w:val="24"/>
           <w:szCs w:val="24"/>
         </w:rPr>
-        <w:t xml:space="preserve"> 210 - 10 Yeoman Outriders, Shield, Light </w:t>
-      </w:r>
-      <w:proofErr w:type="spellStart"/>
-      <w:r>
-        <w:rPr>
-          <w:sz w:val="24"/>
-          <w:szCs w:val="24"/>
-        </w:rPr>
-        <w:t>Armour</w:t>
-      </w:r>
-      <w:proofErr w:type="spellEnd"/>
-      <w:r>
-        <w:rPr>
-          <w:sz w:val="24"/>
-          <w:szCs w:val="24"/>
-        </w:rPr>
-        <w:t xml:space="preserve">, Bow </w:t>
-      </w:r>
-    </w:p>
-    <w:p>
-      <w:pPr>
-        <w:ind w:left="-1080"/>
-        <w:rPr>
-          <w:sz w:val="24"/>
-          <w:szCs w:val="24"/>
-        </w:rPr>
-      </w:pPr>
-      <w:r>
-        <w:rPr>
-          <w:sz w:val="24"/>
-          <w:szCs w:val="24"/>
-        </w:rPr>
-        <w:t xml:space="preserve">145 - 5 Yeoman Outriders, Shield, Light </w:t>
-      </w:r>
-      <w:proofErr w:type="spellStart"/>
-      <w:r>
-        <w:rPr>
-          <w:sz w:val="24"/>
-          <w:szCs w:val="24"/>
-        </w:rPr>
-        <w:t>Armour</w:t>
-      </w:r>
-      <w:proofErr w:type="spellEnd"/>
-      <w:r>
-        <w:rPr>
-          <w:sz w:val="24"/>
-          <w:szCs w:val="24"/>
-        </w:rPr>
-        <w:t xml:space="preserve">, Bow </w:t>
+        <w:t xml:space="preserve"> 210 - 10 Yeoman Outriders, Shield, Light Armour, Bow </w:t>
+      </w:r>
+    </w:p>
+    <w:p>
+      <w:pPr>
+        <w:ind w:left="-1080"/>
+        <w:rPr>
+          <w:sz w:val="24"/>
+          <w:szCs w:val="24"/>
+        </w:rPr>
+      </w:pPr>
+      <w:r>
+        <w:rPr>
+          <w:sz w:val="24"/>
+          <w:szCs w:val="24"/>
+        </w:rPr>
+        <w:t xml:space="preserve">145 - 5 Yeoman Outriders, Shield, Light Armour, Bow </w:t>
       </w:r>
     </w:p>
     <w:p>

</xml_diff>